<commit_message>
This is an ongoing update to the user's manual, plus a first addition of stock profiles to the site.
</commit_message>
<xml_diff>
--- a/FRAMBuilder Documentation & User's Guide.docx
+++ b/FRAMBuilder Documentation & User's Guide.docx
@@ -4,40 +4,20 @@
   <w:body>
     <w:sdt>
       <w:sdtPr>
-        <w:rPr>
-          <w:sz w:val="24"/>
-          <w:szCs w:val="24"/>
-        </w:rPr>
         <w:id w:val="27776796"/>
         <w:docPartObj>
           <w:docPartGallery w:val="Cover Pages"/>
           <w:docPartUnique/>
         </w:docPartObj>
       </w:sdtPr>
+      <w:sdtEndPr/>
       <w:sdtContent>
         <w:p>
-          <w:pPr>
-            <w:rPr>
-              <w:sz w:val="24"/>
-              <w:szCs w:val="24"/>
-            </w:rPr>
-          </w:pPr>
           <w:r>
-            <w:rPr>
-              <w:sz w:val="24"/>
-              <w:szCs w:val="24"/>
-            </w:rPr>
             <w:t xml:space="preserve">  </w:t>
           </w:r>
         </w:p>
-        <w:p>
-          <w:pPr>
-            <w:rPr>
-              <w:sz w:val="24"/>
-              <w:szCs w:val="24"/>
-            </w:rPr>
-          </w:pPr>
-        </w:p>
+        <w:p/>
         <w:p>
           <w:pPr>
             <w:rPr>
@@ -45,15 +25,11 @@
               <w:b/>
               <w:bCs/>
               <w:color w:val="365F91" w:themeColor="accent1" w:themeShade="BF"/>
-              <w:sz w:val="24"/>
-              <w:szCs w:val="24"/>
             </w:rPr>
           </w:pPr>
           <w:r>
             <w:rPr>
               <w:noProof/>
-              <w:sz w:val="24"/>
-              <w:szCs w:val="24"/>
             </w:rPr>
             <mc:AlternateContent>
               <mc:Choice Requires="wps">
@@ -127,6 +103,7 @@
                                   <w:dataBinding w:prefixMappings="xmlns:ns0='http://schemas.openxmlformats.org/package/2006/metadata/core-properties' xmlns:ns1='http://purl.org/dc/elements/1.1/'" w:xpath="/ns0:coreProperties[1]/ns1:title[1]" w:storeItemID="{6C3C8BC8-F283-45AE-878A-BAB7291924A1}"/>
                                   <w:text/>
                                 </w:sdtPr>
+                                <w:sdtEndPr/>
                                 <w:sdtContent>
                                   <w:p>
                                     <w:pPr>
@@ -166,6 +143,7 @@
                                   <w:dataBinding w:prefixMappings="xmlns:ns0='http://schemas.openxmlformats.org/package/2006/metadata/core-properties' xmlns:ns1='http://purl.org/dc/elements/1.1/'" w:xpath="/ns0:coreProperties[1]/ns1:subject[1]" w:storeItemID="{6C3C8BC8-F283-45AE-878A-BAB7291924A1}"/>
                                   <w:text/>
                                 </w:sdtPr>
+                                <w:sdtEndPr/>
                                 <w:sdtContent>
                                   <w:p>
                                     <w:pPr>
@@ -204,6 +182,7 @@
                                   <w:dataBinding w:prefixMappings="xmlns:ns0='http://schemas.openxmlformats.org/package/2006/metadata/core-properties' xmlns:ns1='http://purl.org/dc/elements/1.1/'" w:xpath="/ns0:coreProperties[1]/ns1:creator[1]" w:storeItemID="{6C3C8BC8-F283-45AE-878A-BAB7291924A1}"/>
                                   <w:text/>
                                 </w:sdtPr>
+                                <w:sdtEndPr/>
                                 <w:sdtContent>
                                   <w:p>
                                     <w:pPr>
@@ -239,6 +218,9 @@
                                   </w:rPr>
                                 </w:pPr>
                                 <w:r>
+                                  <w:rPr>
+                                    <w:noProof/>
+                                  </w:rPr>
                                   <w:drawing>
                                     <wp:inline distT="0" distB="0" distL="0" distR="0" wp14:anchorId="6AD9AB87" wp14:editId="3B9639BA">
                                       <wp:extent cx="6294790" cy="3009900"/>
@@ -444,7 +426,7 @@
                                         <pic:cNvPicPr/>
                                       </pic:nvPicPr>
                                       <pic:blipFill rotWithShape="1">
-                                        <a:blip r:embed="rId9"/>
+                                        <a:blip r:embed="rId10"/>
                                         <a:srcRect l="3514" t="19373" r="2166" b="20513"/>
                                         <a:stretch/>
                                       </pic:blipFill>
@@ -480,10 +462,6 @@
             </mc:AlternateContent>
           </w:r>
           <w:r>
-            <w:rPr>
-              <w:sz w:val="24"/>
-              <w:szCs w:val="24"/>
-            </w:rPr>
             <w:br w:type="page"/>
           </w:r>
         </w:p>
@@ -493,22 +471,22 @@
       <w:pPr>
         <w:pStyle w:val="TOCHeading"/>
         <w:rPr>
-          <w:sz w:val="24"/>
-          <w:szCs w:val="24"/>
+          <w:sz w:val="22"/>
+          <w:szCs w:val="22"/>
         </w:rPr>
       </w:pPr>
     </w:p>
     <w:sdt>
       <w:sdtPr>
         <w:rPr>
-          <w:rFonts w:asciiTheme="minorHAnsi" w:eastAsiaTheme="minorHAnsi" w:hAnsiTheme="minorHAnsi" w:cstheme="minorBidi"/>
+          <w:rFonts w:asciiTheme="minorHAnsi" w:eastAsiaTheme="minorEastAsia" w:hAnsiTheme="minorHAnsi" w:cstheme="minorBidi"/>
           <w:b w:val="0"/>
           <w:bCs w:val="0"/>
           <w:color w:val="auto"/>
-          <w:sz w:val="24"/>
-          <w:szCs w:val="24"/>
-        </w:rPr>
-        <w:id w:val="27776760"/>
+          <w:sz w:val="22"/>
+          <w:szCs w:val="22"/>
+        </w:rPr>
+        <w:id w:val="-250660130"/>
         <w:docPartObj>
           <w:docPartGallery w:val="Table of Contents"/>
           <w:docPartUnique/>
@@ -516,7 +494,7 @@
       </w:sdtPr>
       <w:sdtEndPr>
         <w:rPr>
-          <w:rFonts w:eastAsiaTheme="minorEastAsia"/>
+          <w:noProof/>
         </w:rPr>
       </w:sdtEndPr>
       <w:sdtContent>
@@ -524,19 +502,18 @@
           <w:pPr>
             <w:pStyle w:val="TOCHeading"/>
             <w:rPr>
-              <w:sz w:val="24"/>
-              <w:szCs w:val="24"/>
+              <w:sz w:val="22"/>
+              <w:szCs w:val="22"/>
             </w:rPr>
           </w:pPr>
           <w:r>
             <w:rPr>
-              <w:sz w:val="24"/>
-              <w:szCs w:val="24"/>
+              <w:sz w:val="22"/>
+              <w:szCs w:val="22"/>
             </w:rPr>
             <w:t>Contents</w:t>
           </w:r>
         </w:p>
-        <w:p/>
         <w:p>
           <w:pPr>
             <w:pStyle w:val="TOC1"/>
@@ -549,27 +526,15 @@
             </w:rPr>
           </w:pPr>
           <w:r>
-            <w:rPr>
-              <w:sz w:val="24"/>
-              <w:szCs w:val="24"/>
-            </w:rPr>
             <w:fldChar w:fldCharType="begin"/>
           </w:r>
           <w:r>
-            <w:rPr>
-              <w:sz w:val="24"/>
-              <w:szCs w:val="24"/>
-            </w:rPr>
             <w:instrText xml:space="preserve"> TOC \o "1-3" \h \z \u </w:instrText>
           </w:r>
           <w:r>
-            <w:rPr>
-              <w:sz w:val="24"/>
-              <w:szCs w:val="24"/>
-            </w:rPr>
             <w:fldChar w:fldCharType="separate"/>
           </w:r>
-          <w:hyperlink w:anchor="_Toc442347027" w:history="1">
+          <w:hyperlink w:anchor="_Toc442353231" w:history="1">
             <w:r>
               <w:rPr>
                 <w:rStyle w:val="Hyperlink"/>
@@ -590,39 +555,7 @@
                 <w:b/>
                 <w:noProof/>
               </w:rPr>
-              <w:t>Background</w:t>
-            </w:r>
-            <w:r>
-              <w:rPr>
-                <w:rStyle w:val="Hyperlink"/>
-                <w:b/>
-                <w:noProof/>
-              </w:rPr>
-              <w:t xml:space="preserve"> </w:t>
-            </w:r>
-            <w:r>
-              <w:rPr>
-                <w:rStyle w:val="Hyperlink"/>
-                <w:b/>
-                <w:noProof/>
-              </w:rPr>
-              <w:t>and pu</w:t>
-            </w:r>
-            <w:r>
-              <w:rPr>
-                <w:rStyle w:val="Hyperlink"/>
-                <w:b/>
-                <w:noProof/>
-              </w:rPr>
-              <w:t>r</w:t>
-            </w:r>
-            <w:r>
-              <w:rPr>
-                <w:rStyle w:val="Hyperlink"/>
-                <w:b/>
-                <w:noProof/>
-              </w:rPr>
-              <w:t>pose</w:t>
+              <w:t>Background and purpose</w:t>
             </w:r>
             <w:r>
               <w:rPr>
@@ -643,7 +576,7 @@
                 <w:noProof/>
                 <w:webHidden/>
               </w:rPr>
-              <w:instrText xml:space="preserve"> PAGEREF _Toc442347027 \h </w:instrText>
+              <w:instrText xml:space="preserve"> PAGEREF _Toc442353231 \h </w:instrText>
             </w:r>
             <w:r>
               <w:rPr>
@@ -685,7 +618,7 @@
               <w:noProof/>
             </w:rPr>
           </w:pPr>
-          <w:hyperlink w:anchor="_Toc442347028" w:history="1">
+          <w:hyperlink w:anchor="_Toc442353232" w:history="1">
             <w:r>
               <w:rPr>
                 <w:rStyle w:val="Hyperlink"/>
@@ -727,7 +660,7 @@
                 <w:noProof/>
                 <w:webHidden/>
               </w:rPr>
-              <w:instrText xml:space="preserve"> PAGEREF _Toc442347028 \h </w:instrText>
+              <w:instrText xml:space="preserve"> PAGEREF _Toc442353232 \h </w:instrText>
             </w:r>
             <w:r>
               <w:rPr>
@@ -747,7 +680,7 @@
                 <w:noProof/>
                 <w:webHidden/>
               </w:rPr>
-              <w:t>3</w:t>
+              <w:t>4</w:t>
             </w:r>
             <w:r>
               <w:rPr>
@@ -769,7 +702,7 @@
               <w:noProof/>
             </w:rPr>
           </w:pPr>
-          <w:hyperlink w:anchor="_Toc442347029" w:history="1">
+          <w:hyperlink w:anchor="_Toc442353233" w:history="1">
             <w:r>
               <w:rPr>
                 <w:rStyle w:val="Hyperlink"/>
@@ -811,7 +744,7 @@
                 <w:noProof/>
                 <w:webHidden/>
               </w:rPr>
-              <w:instrText xml:space="preserve"> PAGEREF _Toc442347029 \h </w:instrText>
+              <w:instrText xml:space="preserve"> PAGEREF _Toc442353233 \h </w:instrText>
             </w:r>
             <w:r>
               <w:rPr>
@@ -831,7 +764,7 @@
                 <w:noProof/>
                 <w:webHidden/>
               </w:rPr>
-              <w:t>3</w:t>
+              <w:t>4</w:t>
             </w:r>
             <w:r>
               <w:rPr>
@@ -853,7 +786,7 @@
               <w:noProof/>
             </w:rPr>
           </w:pPr>
-          <w:hyperlink w:anchor="_Toc442347030" w:history="1">
+          <w:hyperlink w:anchor="_Toc442353234" w:history="1">
             <w:r>
               <w:rPr>
                 <w:rStyle w:val="Hyperlink"/>
@@ -895,7 +828,7 @@
                 <w:noProof/>
                 <w:webHidden/>
               </w:rPr>
-              <w:instrText xml:space="preserve"> PAGEREF _Toc442347030 \h </w:instrText>
+              <w:instrText xml:space="preserve"> PAGEREF _Toc442353234 \h </w:instrText>
             </w:r>
             <w:r>
               <w:rPr>
@@ -915,7 +848,7 @@
                 <w:noProof/>
                 <w:webHidden/>
               </w:rPr>
-              <w:t>4</w:t>
+              <w:t>5</w:t>
             </w:r>
             <w:r>
               <w:rPr>
@@ -937,7 +870,7 @@
               <w:noProof/>
             </w:rPr>
           </w:pPr>
-          <w:hyperlink w:anchor="_Toc442347031" w:history="1">
+          <w:hyperlink w:anchor="_Toc442353235" w:history="1">
             <w:r>
               <w:rPr>
                 <w:rStyle w:val="Hyperlink"/>
@@ -979,7 +912,7 @@
                 <w:noProof/>
                 <w:webHidden/>
               </w:rPr>
-              <w:instrText xml:space="preserve"> PAGEREF _Toc442347031 \h </w:instrText>
+              <w:instrText xml:space="preserve"> PAGEREF _Toc442353235 \h </w:instrText>
             </w:r>
             <w:r>
               <w:rPr>
@@ -999,7 +932,7 @@
                 <w:noProof/>
                 <w:webHidden/>
               </w:rPr>
-              <w:t>4</w:t>
+              <w:t>5</w:t>
             </w:r>
             <w:r>
               <w:rPr>
@@ -1021,7 +954,7 @@
               <w:noProof/>
             </w:rPr>
           </w:pPr>
-          <w:hyperlink w:anchor="_Toc442347032" w:history="1">
+          <w:hyperlink w:anchor="_Toc442353236" w:history="1">
             <w:r>
               <w:rPr>
                 <w:rStyle w:val="Hyperlink"/>
@@ -1063,7 +996,7 @@
                 <w:noProof/>
                 <w:webHidden/>
               </w:rPr>
-              <w:instrText xml:space="preserve"> PAGEREF _Toc442347032 \h </w:instrText>
+              <w:instrText xml:space="preserve"> PAGEREF _Toc442353236 \h </w:instrText>
             </w:r>
             <w:r>
               <w:rPr>
@@ -1083,7 +1016,7 @@
                 <w:noProof/>
                 <w:webHidden/>
               </w:rPr>
-              <w:t>4</w:t>
+              <w:t>5</w:t>
             </w:r>
             <w:r>
               <w:rPr>
@@ -1105,7 +1038,7 @@
               <w:noProof/>
             </w:rPr>
           </w:pPr>
-          <w:hyperlink w:anchor="_Toc442347033" w:history="1">
+          <w:hyperlink w:anchor="_Toc442353237" w:history="1">
             <w:r>
               <w:rPr>
                 <w:rStyle w:val="Hyperlink"/>
@@ -1147,7 +1080,7 @@
                 <w:noProof/>
                 <w:webHidden/>
               </w:rPr>
-              <w:instrText xml:space="preserve"> PAGEREF _Toc442347033 \h </w:instrText>
+              <w:instrText xml:space="preserve"> PAGEREF _Toc442353237 \h </w:instrText>
             </w:r>
             <w:r>
               <w:rPr>
@@ -1167,7 +1100,7 @@
                 <w:noProof/>
                 <w:webHidden/>
               </w:rPr>
-              <w:t>4</w:t>
+              <w:t>5</w:t>
             </w:r>
             <w:r>
               <w:rPr>
@@ -1189,7 +1122,7 @@
               <w:noProof/>
             </w:rPr>
           </w:pPr>
-          <w:hyperlink w:anchor="_Toc442347034" w:history="1">
+          <w:hyperlink w:anchor="_Toc442353238" w:history="1">
             <w:r>
               <w:rPr>
                 <w:rStyle w:val="Hyperlink"/>
@@ -1210,23 +1143,7 @@
                 <w:b/>
                 <w:noProof/>
               </w:rPr>
-              <w:t>Step 5: Run FRAM</w:t>
-            </w:r>
-            <w:r>
-              <w:rPr>
-                <w:rStyle w:val="Hyperlink"/>
-                <w:b/>
-                <w:noProof/>
-              </w:rPr>
-              <w:t>B</w:t>
-            </w:r>
-            <w:r>
-              <w:rPr>
-                <w:rStyle w:val="Hyperlink"/>
-                <w:b/>
-                <w:noProof/>
-              </w:rPr>
-              <w:t>uilder</w:t>
+              <w:t>Step 5: Run FRAMBuilder</w:t>
             </w:r>
             <w:r>
               <w:rPr>
@@ -1247,7 +1164,7 @@
                 <w:noProof/>
                 <w:webHidden/>
               </w:rPr>
-              <w:instrText xml:space="preserve"> PAGEREF _Toc442347034 \h </w:instrText>
+              <w:instrText xml:space="preserve"> PAGEREF _Toc442353238 \h </w:instrText>
             </w:r>
             <w:r>
               <w:rPr>
@@ -1267,7 +1184,7 @@
                 <w:noProof/>
                 <w:webHidden/>
               </w:rPr>
-              <w:t>5</w:t>
+              <w:t>6</w:t>
             </w:r>
             <w:r>
               <w:rPr>
@@ -1289,7 +1206,7 @@
               <w:noProof/>
             </w:rPr>
           </w:pPr>
-          <w:hyperlink w:anchor="_Toc442347035" w:history="1">
+          <w:hyperlink w:anchor="_Toc442353239" w:history="1">
             <w:r>
               <w:rPr>
                 <w:rStyle w:val="Hyperlink"/>
@@ -1331,7 +1248,7 @@
                 <w:noProof/>
                 <w:webHidden/>
               </w:rPr>
-              <w:instrText xml:space="preserve"> PAGEREF _Toc442347035 \h </w:instrText>
+              <w:instrText xml:space="preserve"> PAGEREF _Toc442353239 \h </w:instrText>
             </w:r>
             <w:r>
               <w:rPr>
@@ -1351,7 +1268,7 @@
                 <w:noProof/>
                 <w:webHidden/>
               </w:rPr>
-              <w:t>5</w:t>
+              <w:t>6</w:t>
             </w:r>
             <w:r>
               <w:rPr>
@@ -1373,7 +1290,7 @@
               <w:noProof/>
             </w:rPr>
           </w:pPr>
-          <w:hyperlink w:anchor="_Toc442347036" w:history="1">
+          <w:hyperlink w:anchor="_Toc442353240" w:history="1">
             <w:r>
               <w:rPr>
                 <w:rStyle w:val="Hyperlink"/>
@@ -1394,23 +1311,7 @@
                 <w:b/>
                 <w:noProof/>
               </w:rPr>
-              <w:t>Other FRAMB</w:t>
-            </w:r>
-            <w:r>
-              <w:rPr>
-                <w:rStyle w:val="Hyperlink"/>
-                <w:b/>
-                <w:noProof/>
-              </w:rPr>
-              <w:t>u</w:t>
-            </w:r>
-            <w:r>
-              <w:rPr>
-                <w:rStyle w:val="Hyperlink"/>
-                <w:b/>
-                <w:noProof/>
-              </w:rPr>
-              <w:t>ilder functions/features</w:t>
+              <w:t>Other FRAMBuilder functions/features</w:t>
             </w:r>
             <w:r>
               <w:rPr>
@@ -1431,7 +1332,7 @@
                 <w:noProof/>
                 <w:webHidden/>
               </w:rPr>
-              <w:instrText xml:space="preserve"> PAGEREF _Toc442347036 \h </w:instrText>
+              <w:instrText xml:space="preserve"> PAGEREF _Toc442353240 \h </w:instrText>
             </w:r>
             <w:r>
               <w:rPr>
@@ -1451,7 +1352,7 @@
                 <w:noProof/>
                 <w:webHidden/>
               </w:rPr>
-              <w:t>5</w:t>
+              <w:t>6</w:t>
             </w:r>
             <w:r>
               <w:rPr>
@@ -1473,7 +1374,7 @@
               <w:noProof/>
             </w:rPr>
           </w:pPr>
-          <w:hyperlink w:anchor="_Toc442347037" w:history="1">
+          <w:hyperlink w:anchor="_Toc442353241" w:history="1">
             <w:r>
               <w:rPr>
                 <w:rStyle w:val="Hyperlink"/>
@@ -1515,7 +1416,7 @@
                 <w:noProof/>
                 <w:webHidden/>
               </w:rPr>
-              <w:instrText xml:space="preserve"> PAGEREF _Toc442347037 \h </w:instrText>
+              <w:instrText xml:space="preserve"> PAGEREF _Toc442353241 \h </w:instrText>
             </w:r>
             <w:r>
               <w:rPr>
@@ -1535,7 +1436,7 @@
                 <w:noProof/>
                 <w:webHidden/>
               </w:rPr>
-              <w:t>5</w:t>
+              <w:t>6</w:t>
             </w:r>
             <w:r>
               <w:rPr>
@@ -1556,7 +1457,7 @@
               <w:noProof/>
             </w:rPr>
           </w:pPr>
-          <w:hyperlink w:anchor="_Toc442347038" w:history="1">
+          <w:hyperlink w:anchor="_Toc442353242" w:history="1">
             <w:r>
               <w:rPr>
                 <w:rStyle w:val="Hyperlink"/>
@@ -1584,7 +1485,7 @@
                 <w:noProof/>
                 <w:webHidden/>
               </w:rPr>
-              <w:instrText xml:space="preserve"> PAGEREF _Toc442347038 \h </w:instrText>
+              <w:instrText xml:space="preserve"> PAGEREF _Toc442353242 \h </w:instrText>
             </w:r>
             <w:r>
               <w:rPr>
@@ -1604,7 +1505,7 @@
                 <w:noProof/>
                 <w:webHidden/>
               </w:rPr>
-              <w:t>5</w:t>
+              <w:t>6</w:t>
             </w:r>
             <w:r>
               <w:rPr>
@@ -1625,7 +1526,7 @@
               <w:noProof/>
             </w:rPr>
           </w:pPr>
-          <w:hyperlink w:anchor="_Toc442347039" w:history="1">
+          <w:hyperlink w:anchor="_Toc442353243" w:history="1">
             <w:r>
               <w:rPr>
                 <w:rStyle w:val="Hyperlink"/>
@@ -1653,7 +1554,7 @@
                 <w:noProof/>
                 <w:webHidden/>
               </w:rPr>
-              <w:instrText xml:space="preserve"> PAGEREF _Toc442347039 \h </w:instrText>
+              <w:instrText xml:space="preserve"> PAGEREF _Toc442353243 \h </w:instrText>
             </w:r>
             <w:r>
               <w:rPr>
@@ -1673,7 +1574,7 @@
                 <w:noProof/>
                 <w:webHidden/>
               </w:rPr>
-              <w:t>5</w:t>
+              <w:t>6</w:t>
             </w:r>
             <w:r>
               <w:rPr>
@@ -1685,16 +1586,11 @@
           </w:hyperlink>
         </w:p>
         <w:p>
-          <w:pPr>
-            <w:rPr>
-              <w:sz w:val="24"/>
-              <w:szCs w:val="24"/>
-            </w:rPr>
-          </w:pPr>
           <w:r>
             <w:rPr>
-              <w:sz w:val="24"/>
-              <w:szCs w:val="24"/>
+              <w:b/>
+              <w:bCs/>
+              <w:noProof/>
             </w:rPr>
             <w:fldChar w:fldCharType="end"/>
           </w:r>
@@ -1704,51 +1600,27 @@
     <w:p>
       <w:pPr>
         <w:spacing w:after="0"/>
-        <w:rPr>
-          <w:sz w:val="24"/>
-          <w:szCs w:val="24"/>
-        </w:rPr>
-      </w:pPr>
-    </w:p>
-    <w:p>
-      <w:pPr>
-        <w:spacing w:after="0"/>
-        <w:rPr>
-          <w:b/>
-          <w:sz w:val="24"/>
-          <w:szCs w:val="24"/>
-        </w:rPr>
-      </w:pPr>
-      <w:r>
-        <w:rPr>
-          <w:sz w:val="24"/>
-          <w:szCs w:val="24"/>
-        </w:rPr>
+      </w:pPr>
+    </w:p>
+    <w:p>
+      <w:pPr>
+        <w:spacing w:after="0"/>
+        <w:rPr>
+          <w:b/>
+        </w:rPr>
+      </w:pPr>
+      <w:r>
         <w:br/>
       </w:r>
     </w:p>
     <w:p>
-      <w:pPr>
-        <w:rPr>
-          <w:sz w:val="24"/>
-          <w:szCs w:val="24"/>
-        </w:rPr>
-      </w:pPr>
-      <w:r>
-        <w:rPr>
-          <w:sz w:val="24"/>
-          <w:szCs w:val="24"/>
-        </w:rPr>
+      <w:r>
         <w:br w:type="page"/>
       </w:r>
     </w:p>
     <w:p>
       <w:pPr>
         <w:spacing w:after="0"/>
-        <w:rPr>
-          <w:sz w:val="24"/>
-          <w:szCs w:val="24"/>
-        </w:rPr>
       </w:pPr>
     </w:p>
     <w:p>
@@ -1763,15 +1635,13 @@
         <w:rPr>
           <w:b/>
           <w:sz w:val="28"/>
-          <w:szCs w:val="24"/>
-        </w:rPr>
-      </w:pPr>
-      <w:bookmarkStart w:id="0" w:name="_Toc442347027"/>
+        </w:rPr>
+      </w:pPr>
+      <w:bookmarkStart w:id="0" w:name="_Toc442353231"/>
       <w:r>
         <w:rPr>
           <w:b/>
           <w:sz w:val="28"/>
-          <w:szCs w:val="24"/>
         </w:rPr>
         <w:t>B</w:t>
       </w:r>
@@ -1779,7 +1649,6 @@
         <w:rPr>
           <w:b/>
           <w:sz w:val="28"/>
-          <w:szCs w:val="24"/>
         </w:rPr>
         <w:t>ackground</w:t>
       </w:r>
@@ -1787,361 +1656,189 @@
         <w:rPr>
           <w:b/>
           <w:sz w:val="28"/>
-          <w:szCs w:val="24"/>
-        </w:rPr>
-        <w:t xml:space="preserve"> and purpose</w:t>
+        </w:rPr>
+        <w:t xml:space="preserve"> and</w:t>
+      </w:r>
+      <w:r>
+        <w:rPr>
+          <w:b/>
+          <w:sz w:val="28"/>
+        </w:rPr>
+        <w:t xml:space="preserve"> purpose</w:t>
       </w:r>
       <w:bookmarkEnd w:id="0"/>
+      <w:r>
+        <w:rPr>
+          <w:b/>
+          <w:sz w:val="28"/>
+        </w:rPr>
+        <w:t xml:space="preserve"> </w:t>
+      </w:r>
     </w:p>
     <w:p>
       <w:pPr>
         <w:spacing w:after="0"/>
         <w:ind w:left="360"/>
-        <w:rPr>
-          <w:sz w:val="24"/>
-          <w:szCs w:val="24"/>
-        </w:rPr>
-      </w:pPr>
-    </w:p>
-    <w:p>
-      <w:pPr>
-        <w:spacing w:after="0"/>
-        <w:rPr>
-          <w:sz w:val="24"/>
-          <w:szCs w:val="24"/>
-        </w:rPr>
-      </w:pPr>
-      <w:r>
-        <w:rPr>
-          <w:sz w:val="24"/>
-          <w:szCs w:val="24"/>
-        </w:rPr>
+      </w:pPr>
+    </w:p>
+    <w:p>
+      <w:pPr>
+        <w:pStyle w:val="Subtitle"/>
+      </w:pPr>
+      <w:r>
+        <w:t>General purpose</w:t>
+      </w:r>
+    </w:p>
+    <w:p>
+      <w:pPr>
+        <w:spacing w:after="0"/>
+      </w:pPr>
+      <w:r>
         <w:t>Although the Regional Mark Processing Center’s (RMPC) Regional Mark Information System (RMIS) contains considerable information about the recovery of Chinook salmon with coded-wire tags (CWT), considerable processing must occur in order to translate this information into currency that’s meaningful within a FRAM base period calibration context. Firstly, individual tag groups must be associated with a specific FRAM model stock. Secondly, tags recovered at a particular location (indicated by RMIS location code), time, and using a particular gear, must be mapped to one of FRAM’s model fisheries</w:t>
       </w:r>
       <w:r>
-        <w:rPr>
-          <w:sz w:val="24"/>
-          <w:szCs w:val="24"/>
-        </w:rPr>
         <w:t xml:space="preserve"> and time steps. The FRAMBuilder</w:t>
       </w:r>
       <w:r>
-        <w:rPr>
-          <w:sz w:val="24"/>
-          <w:szCs w:val="24"/>
-        </w:rPr>
         <w:t xml:space="preserve"> </w:t>
       </w:r>
       <w:r>
-        <w:rPr>
-          <w:sz w:val="24"/>
-          <w:szCs w:val="24"/>
-        </w:rPr>
         <w:t xml:space="preserve">program and workflow described here </w:t>
       </w:r>
       <w:r>
-        <w:rPr>
-          <w:sz w:val="24"/>
-          <w:szCs w:val="24"/>
-        </w:rPr>
         <w:t>was developed to</w:t>
       </w:r>
       <w:r>
-        <w:rPr>
-          <w:sz w:val="24"/>
-          <w:szCs w:val="24"/>
-        </w:rPr>
         <w:t xml:space="preserve"> </w:t>
       </w:r>
       <w:r>
-        <w:rPr>
-          <w:sz w:val="24"/>
-          <w:szCs w:val="24"/>
-        </w:rPr>
         <w:t>fulfill these needs</w:t>
       </w:r>
       <w:r>
-        <w:rPr>
-          <w:sz w:val="24"/>
-          <w:szCs w:val="24"/>
-        </w:rPr>
         <w:t xml:space="preserve">, among others. </w:t>
       </w:r>
       <w:r>
-        <w:rPr>
-          <w:sz w:val="24"/>
-          <w:szCs w:val="24"/>
-        </w:rPr>
         <w:t>For instance, the program, and companion FRAM-CAS database, was modified to facilitate the preparation of inputs for estimating the parameters of the von Bertalanf</w:t>
       </w:r>
       <w:r>
-        <w:rPr>
-          <w:sz w:val="24"/>
-          <w:szCs w:val="24"/>
-        </w:rPr>
         <w:t>f</w:t>
       </w:r>
       <w:r>
-        <w:rPr>
-          <w:sz w:val="24"/>
-          <w:szCs w:val="24"/>
-        </w:rPr>
         <w:t>y growth functions used by FRAM.</w:t>
       </w:r>
     </w:p>
     <w:p>
       <w:pPr>
         <w:spacing w:after="0"/>
-        <w:rPr>
-          <w:sz w:val="24"/>
-          <w:szCs w:val="24"/>
-        </w:rPr>
-      </w:pPr>
-    </w:p>
-    <w:p>
-      <w:pPr>
-        <w:spacing w:after="0"/>
-        <w:rPr>
-          <w:sz w:val="24"/>
-          <w:szCs w:val="24"/>
-        </w:rPr>
-      </w:pPr>
-      <w:r>
-        <w:rPr>
-          <w:sz w:val="24"/>
-          <w:szCs w:val="24"/>
-        </w:rPr>
+      </w:pPr>
+    </w:p>
+    <w:p>
+      <w:pPr>
+        <w:pStyle w:val="Subtitle"/>
+      </w:pPr>
+      <w:r>
+        <w:t>The connection to CTC tools</w:t>
+      </w:r>
+    </w:p>
+    <w:p>
+      <w:pPr>
+        <w:spacing w:after="0"/>
+      </w:pPr>
+      <w:r>
         <w:t xml:space="preserve">Early in the development of FRAMBuilder and </w:t>
       </w:r>
       <w:r>
-        <w:rPr>
-          <w:sz w:val="24"/>
-          <w:szCs w:val="24"/>
-        </w:rPr>
         <w:t>the</w:t>
       </w:r>
       <w:r>
-        <w:rPr>
-          <w:sz w:val="24"/>
-          <w:szCs w:val="24"/>
-        </w:rPr>
         <w:t xml:space="preserve"> overall CWT mapping workflow, the base period workgroup </w:t>
       </w:r>
       <w:r>
-        <w:rPr>
-          <w:sz w:val="24"/>
-          <w:szCs w:val="24"/>
-        </w:rPr>
         <w:t xml:space="preserve">(BPW) </w:t>
       </w:r>
       <w:r>
-        <w:rPr>
-          <w:sz w:val="24"/>
-          <w:szCs w:val="24"/>
-        </w:rPr>
         <w:t xml:space="preserve">identified </w:t>
       </w:r>
       <w:r>
-        <w:rPr>
-          <w:sz w:val="24"/>
-          <w:szCs w:val="24"/>
-        </w:rPr>
         <w:t xml:space="preserve">distinct </w:t>
       </w:r>
       <w:r>
-        <w:rPr>
-          <w:sz w:val="24"/>
-          <w:szCs w:val="24"/>
-        </w:rPr>
         <w:t xml:space="preserve">advantages/benefits to leveraging the Pacific Salmon Commission’s Chinook Technical Committee’s (CTC) </w:t>
       </w:r>
       <w:r>
-        <w:rPr>
-          <w:sz w:val="24"/>
-          <w:szCs w:val="24"/>
-        </w:rPr>
         <w:t>CWT analysis</w:t>
       </w:r>
       <w:r>
-        <w:rPr>
-          <w:sz w:val="24"/>
-          <w:szCs w:val="24"/>
-        </w:rPr>
         <w:t xml:space="preserve"> tools </w:t>
       </w:r>
       <w:r>
-        <w:rPr>
-          <w:sz w:val="24"/>
-          <w:szCs w:val="24"/>
-        </w:rPr>
         <w:t>(i.e., the Cohort Analysis System [CAS] mapping program and companion database) with</w:t>
       </w:r>
       <w:r>
-        <w:rPr>
-          <w:sz w:val="24"/>
-          <w:szCs w:val="24"/>
-        </w:rPr>
         <w:t>in a FRAM calibration context.</w:t>
       </w:r>
       <w:r>
-        <w:rPr>
-          <w:sz w:val="24"/>
-          <w:szCs w:val="24"/>
-        </w:rPr>
         <w:t xml:space="preserve"> The BPW ultimately decided to tie FRAMBuilder to the CTC world because this connection: (1) allows for the </w:t>
       </w:r>
       <w:r>
-        <w:rPr>
-          <w:sz w:val="24"/>
-          <w:szCs w:val="24"/>
-        </w:rPr>
         <w:t xml:space="preserve">seamless </w:t>
       </w:r>
       <w:r>
-        <w:rPr>
-          <w:sz w:val="24"/>
-          <w:szCs w:val="24"/>
-        </w:rPr>
         <w:t xml:space="preserve">integration of CTC ‘Auxiliary’ CWT files, agency-supplied/prepared files that supplement or correct known errors/gaps in RMIS’s CWT recovery information; (2) </w:t>
       </w:r>
       <w:r>
-        <w:rPr>
-          <w:sz w:val="24"/>
-          <w:szCs w:val="24"/>
-        </w:rPr>
         <w:t>facilitates the efficient inclusion of screened/vetted CWT release groups</w:t>
       </w:r>
       <w:r>
-        <w:rPr>
-          <w:sz w:val="24"/>
-          <w:szCs w:val="24"/>
-        </w:rPr>
         <w:t xml:space="preserve"> </w:t>
       </w:r>
       <w:r>
-        <w:rPr>
-          <w:sz w:val="24"/>
-          <w:szCs w:val="24"/>
-        </w:rPr>
         <w:t>(i.e., selected by CTC members with regional expertise) into the calibration database; and (3) increases the overlap in information driving models supporting the management decisions of the PSC, the Pacific Fishery Management Council (PFMC), and state–tribal co-managers.</w:t>
       </w:r>
       <w:r>
-        <w:rPr>
-          <w:sz w:val="24"/>
-          <w:szCs w:val="24"/>
-        </w:rPr>
         <w:t xml:space="preserve"> Additionally, given some overlap in the fishery assessment units used by the CTC and in FRAM, the integration of CAS into the FRAM calibration workflow offered efficiency in the form of an initial stage of RMIS-to-FRAM mapping. </w:t>
       </w:r>
-      <w:r>
-        <w:rPr>
-          <w:sz w:val="24"/>
-          <w:szCs w:val="24"/>
-        </w:rPr>
-        <w:t>W</w:t>
-      </w:r>
-      <w:r>
-        <w:rPr>
-          <w:sz w:val="24"/>
-          <w:szCs w:val="24"/>
-        </w:rPr>
-        <w:t xml:space="preserve">e </w:t>
-      </w:r>
-      <w:r>
-        <w:rPr>
-          <w:sz w:val="24"/>
-          <w:szCs w:val="24"/>
-        </w:rPr>
-        <w:t xml:space="preserve">provide </w:t>
-      </w:r>
-      <w:r>
-        <w:rPr>
-          <w:sz w:val="24"/>
-          <w:szCs w:val="24"/>
-        </w:rPr>
-        <w:t xml:space="preserve">only </w:t>
-      </w:r>
-      <w:r>
-        <w:rPr>
-          <w:sz w:val="24"/>
-          <w:szCs w:val="24"/>
-        </w:rPr>
-        <w:t xml:space="preserve">a </w:t>
-      </w:r>
-      <w:r>
-        <w:rPr>
-          <w:sz w:val="24"/>
-          <w:szCs w:val="24"/>
-        </w:rPr>
-        <w:t xml:space="preserve">brief sketch </w:t>
-      </w:r>
-      <w:r>
-        <w:rPr>
-          <w:sz w:val="24"/>
-          <w:szCs w:val="24"/>
-        </w:rPr>
-        <w:t xml:space="preserve">of the </w:t>
-      </w:r>
-      <w:r>
-        <w:rPr>
-          <w:sz w:val="24"/>
-          <w:szCs w:val="24"/>
-        </w:rPr>
-        <w:t>tools ‘borrow</w:t>
-      </w:r>
-      <w:r>
-        <w:rPr>
-          <w:sz w:val="24"/>
-          <w:szCs w:val="24"/>
-        </w:rPr>
-        <w:t xml:space="preserve">ed’ from the CTC </w:t>
-      </w:r>
-      <w:r>
-        <w:rPr>
-          <w:sz w:val="24"/>
-          <w:szCs w:val="24"/>
-        </w:rPr>
-        <w:t xml:space="preserve">in this document and refer the reader accordingly to </w:t>
-      </w:r>
-      <w:r>
-        <w:rPr>
-          <w:sz w:val="24"/>
-          <w:szCs w:val="24"/>
-        </w:rPr>
-        <w:t>CTC resources for complete documentation on CAS.</w:t>
-      </w:r>
-      <w:bookmarkStart w:id="1" w:name="_GoBack"/>
-      <w:bookmarkEnd w:id="1"/>
-      <w:r>
-        <w:rPr>
-          <w:sz w:val="24"/>
-          <w:szCs w:val="24"/>
-        </w:rPr>
+    </w:p>
+    <w:p>
+      <w:pPr>
+        <w:spacing w:after="0"/>
+      </w:pPr>
+    </w:p>
+    <w:p>
+      <w:pPr>
+        <w:pStyle w:val="Subtitle"/>
+      </w:pPr>
+      <w:r>
+        <w:t>Document scope</w:t>
+      </w:r>
+    </w:p>
+    <w:p>
+      <w:pPr>
+        <w:spacing w:after="0"/>
+      </w:pPr>
+      <w:r>
+        <w:t>This user’s manual is meant to serve two purposes. Firstly, it provides a roadmap of the process that gets one from raw RMIS CWT release/recovery data to something useable in a FRAM calibration. Secondly, it provides basic documentation on the structure/function of the FRAMBuilder program, its companion FRAM-CAS database, and the ruleset it follows to get CWT recoveries from the initial CAS stage of mapping to a final FRAM fishery/time step state. As for the tools ‘borrowed’ from the CTC (i.e., CAS.exe), we provide only a brief sketch here and refer the reader to CTC resources for further documentation.</w:t>
+      </w:r>
+    </w:p>
+    <w:p>
+      <w:pPr>
+        <w:spacing w:after="0"/>
+      </w:pPr>
+      <w:r>
         <w:t xml:space="preserve"> </w:t>
       </w:r>
       <w:r>
-        <w:rPr>
-          <w:sz w:val="24"/>
-          <w:szCs w:val="24"/>
-        </w:rPr>
         <w:t xml:space="preserve"> </w:t>
       </w:r>
     </w:p>
     <w:p>
       <w:pPr>
         <w:spacing w:after="0"/>
-        <w:rPr>
-          <w:sz w:val="24"/>
-          <w:szCs w:val="24"/>
-        </w:rPr>
-      </w:pPr>
-    </w:p>
-    <w:p>
-      <w:pPr>
-        <w:spacing w:after="0"/>
-        <w:rPr>
-          <w:sz w:val="24"/>
-          <w:szCs w:val="24"/>
-        </w:rPr>
+      </w:pPr>
+    </w:p>
+    <w:p>
+      <w:pPr>
+        <w:spacing w:after="0"/>
       </w:pPr>
     </w:p>
     <w:p>
@@ -2155,28 +1852,36 @@
         <w:outlineLvl w:val="0"/>
         <w:rPr>
           <w:b/>
-          <w:sz w:val="28"/>
-          <w:szCs w:val="24"/>
-        </w:rPr>
-      </w:pPr>
-      <w:bookmarkStart w:id="2" w:name="_Toc442347028"/>
-      <w:r>
-        <w:rPr>
-          <w:b/>
-          <w:sz w:val="28"/>
-          <w:szCs w:val="24"/>
-        </w:rPr>
-        <w:t>Overview of process</w:t>
-      </w:r>
-      <w:r>
-        <w:rPr>
-          <w:b/>
-          <w:sz w:val="28"/>
-          <w:szCs w:val="24"/>
-        </w:rPr>
-        <w:t xml:space="preserve"> (steps)</w:t>
-      </w:r>
-      <w:bookmarkEnd w:id="2"/>
+          <w:sz w:val="26"/>
+          <w:szCs w:val="26"/>
+        </w:rPr>
+      </w:pPr>
+      <w:bookmarkStart w:id="1" w:name="_Toc442353232"/>
+      <w:r>
+        <w:rPr>
+          <w:b/>
+          <w:sz w:val="26"/>
+          <w:szCs w:val="26"/>
+        </w:rPr>
+        <w:t xml:space="preserve">Overview of </w:t>
+      </w:r>
+      <w:r>
+        <w:rPr>
+          <w:b/>
+          <w:sz w:val="26"/>
+          <w:szCs w:val="26"/>
+        </w:rPr>
+        <w:t xml:space="preserve">the </w:t>
+      </w:r>
+      <w:r>
+        <w:rPr>
+          <w:b/>
+          <w:sz w:val="26"/>
+          <w:szCs w:val="26"/>
+        </w:rPr>
+        <w:t>process</w:t>
+      </w:r>
+      <w:bookmarkEnd w:id="1"/>
     </w:p>
     <w:p>
       <w:pPr>
@@ -2184,163 +1889,358 @@
         <w:spacing w:after="0"/>
         <w:rPr>
           <w:b/>
-          <w:sz w:val="24"/>
-          <w:szCs w:val="24"/>
-        </w:rPr>
-      </w:pPr>
-    </w:p>
-    <w:p>
-      <w:pPr>
-        <w:spacing w:after="0"/>
-        <w:rPr>
-          <w:sz w:val="24"/>
-          <w:szCs w:val="24"/>
-        </w:rPr>
-      </w:pPr>
-      <w:r>
-        <w:rPr>
-          <w:sz w:val="24"/>
-          <w:szCs w:val="24"/>
-        </w:rPr>
-        <w:t xml:space="preserve">Describe </w:t>
-      </w:r>
-      <w:r>
-        <w:rPr>
-          <w:sz w:val="24"/>
-          <w:szCs w:val="24"/>
-        </w:rPr>
-        <w:t>the process in general terms…</w:t>
-      </w:r>
-    </w:p>
-    <w:p>
-      <w:pPr>
-        <w:spacing w:after="0"/>
-        <w:rPr>
-          <w:sz w:val="24"/>
-          <w:szCs w:val="24"/>
-        </w:rPr>
-      </w:pPr>
-      <w:r>
-        <w:rPr>
-          <w:sz w:val="24"/>
-          <w:szCs w:val="24"/>
-        </w:rPr>
-        <w:t>Step 1: Select tag groups</w:t>
-      </w:r>
-    </w:p>
-    <w:p>
-      <w:pPr>
-        <w:spacing w:after="0"/>
-        <w:rPr>
-          <w:sz w:val="24"/>
-          <w:szCs w:val="24"/>
-        </w:rPr>
-      </w:pPr>
-      <w:r>
-        <w:rPr>
-          <w:sz w:val="24"/>
-          <w:szCs w:val="24"/>
-        </w:rPr>
-        <w:t>Step 2: Query RMIS for release/recovery data</w:t>
-      </w:r>
-    </w:p>
-    <w:p>
-      <w:pPr>
-        <w:spacing w:after="0"/>
-        <w:rPr>
-          <w:sz w:val="24"/>
-          <w:szCs w:val="24"/>
-        </w:rPr>
-      </w:pPr>
-      <w:r>
-        <w:rPr>
-          <w:sz w:val="24"/>
-          <w:szCs w:val="24"/>
-        </w:rPr>
-        <w:t>Step 3: Load data into the CTC Filter database and query it for CAS inputs</w:t>
-      </w:r>
-    </w:p>
-    <w:p>
-      <w:pPr>
-        <w:spacing w:after="0"/>
-        <w:rPr>
-          <w:sz w:val="24"/>
-          <w:szCs w:val="24"/>
-        </w:rPr>
-      </w:pPr>
-      <w:r>
-        <w:rPr>
-          <w:sz w:val="24"/>
-          <w:szCs w:val="24"/>
+        </w:rPr>
+      </w:pPr>
+    </w:p>
+    <w:p>
+      <w:pPr>
+        <w:spacing w:after="0"/>
+      </w:pPr>
+      <w:r>
+        <w:t>In concept, the procedure</w:t>
+      </w:r>
+      <w:r>
+        <w:t>s</w:t>
+      </w:r>
+      <w:r>
+        <w:t xml:space="preserve"> to map an individual CWT recovery to a FRAM stock and fishery </w:t>
+      </w:r>
+      <w:r>
+        <w:t>are straightforward</w:t>
+      </w:r>
+      <w:r>
+        <w:t xml:space="preserve">: (a) in screening candidate codes, make a determination regarding which tags are suitable representatives for model stocks, and (2) </w:t>
+      </w:r>
+      <w:r>
+        <w:t>given recovery details, such as RMIS location codes, gear codes, dates, etc., make a determination regarding the model fishery/time step to which the recovery belongs.</w:t>
+      </w:r>
+      <w:r>
+        <w:t xml:space="preserve"> In practice, however, this task is extremely difficult given that thousands of tag codes </w:t>
+      </w:r>
+      <w:r>
+        <w:t xml:space="preserve">(= unique release groups) </w:t>
+      </w:r>
+      <w:r>
+        <w:t xml:space="preserve">are available for consideration, </w:t>
+      </w:r>
+      <w:r>
+        <w:t>resulting in</w:t>
+      </w:r>
+      <w:r>
+        <w:t xml:space="preserve"> hundreds of thousands of </w:t>
+      </w:r>
+      <w:r>
+        <w:t xml:space="preserve">individual tag </w:t>
+      </w:r>
+      <w:r>
+        <w:t xml:space="preserve">recoveries </w:t>
+      </w:r>
+      <w:r>
+        <w:t>that must be</w:t>
+      </w:r>
+      <w:r>
+        <w:t xml:space="preserve"> map</w:t>
+      </w:r>
+      <w:r>
+        <w:t xml:space="preserve">ped from </w:t>
+      </w:r>
+      <w:r>
+        <w:t xml:space="preserve">one of </w:t>
+      </w:r>
+      <w:r>
+        <w:t>tens of thousands of unique location-gear code combinations</w:t>
+      </w:r>
+      <w:r>
+        <w:t xml:space="preserve"> to </w:t>
+      </w:r>
+      <w:r>
+        <w:t xml:space="preserve">one of </w:t>
+      </w:r>
+      <w:r>
+        <w:t>FRAM</w:t>
+      </w:r>
+      <w:r>
+        <w:t>’s</w:t>
+      </w:r>
+      <w:r>
+        <w:t xml:space="preserve"> </w:t>
+      </w:r>
+      <w:r>
+        <w:t xml:space="preserve">seventy-two </w:t>
+      </w:r>
+      <w:r>
+        <w:t>model fisheries</w:t>
+      </w:r>
+      <w:r>
+        <w:t xml:space="preserve">. The </w:t>
+      </w:r>
+      <w:r>
+        <w:t>FRAMBuilder</w:t>
+      </w:r>
+      <w:r>
+        <w:t xml:space="preserve"> workflow, although cumbersome at first glance, boils this </w:t>
+      </w:r>
+      <w:r>
+        <w:t xml:space="preserve">seemingly insurmountable </w:t>
+      </w:r>
+      <w:r>
+        <w:t xml:space="preserve">challenge down to a task that can be achieved by one person in a relatively short amount of time (i.e., assuming that candidate codes have been selected and auxiliary files have been acquired). </w:t>
+      </w:r>
+      <w:r>
+        <w:t>It commences according to the following steps (Figure 1)</w:t>
+      </w:r>
+      <w:r>
+        <w:t>, each of which will be described in gory detail further below</w:t>
+      </w:r>
+      <w:r>
+        <w:t>:</w:t>
+      </w:r>
+      <w:r>
+        <w:t xml:space="preserve"> </w:t>
+      </w:r>
+    </w:p>
+    <w:p>
+      <w:pPr>
+        <w:spacing w:after="0"/>
+      </w:pPr>
+    </w:p>
+    <w:p>
+      <w:pPr>
+        <w:pStyle w:val="ListParagraph"/>
+        <w:numPr>
+          <w:ilvl w:val="0"/>
+          <w:numId w:val="26"/>
+        </w:numPr>
+        <w:spacing w:after="0"/>
+      </w:pPr>
+      <w:r>
+        <w:t>Select tag groups</w:t>
+      </w:r>
+      <w:r>
+        <w:t>.</w:t>
+      </w:r>
+    </w:p>
+    <w:p>
+      <w:pPr>
+        <w:pStyle w:val="ListParagraph"/>
+        <w:numPr>
+          <w:ilvl w:val="0"/>
+          <w:numId w:val="26"/>
+        </w:numPr>
+        <w:spacing w:after="0"/>
+      </w:pPr>
+      <w:r>
+        <w:t>Query RMIS for release/recovery data</w:t>
+      </w:r>
+      <w:r>
+        <w:t>.</w:t>
+      </w:r>
+    </w:p>
+    <w:p>
+      <w:pPr>
+        <w:pStyle w:val="ListParagraph"/>
+        <w:numPr>
+          <w:ilvl w:val="0"/>
+          <w:numId w:val="26"/>
+        </w:numPr>
+        <w:spacing w:after="0"/>
+      </w:pPr>
+      <w:r>
+        <w:t xml:space="preserve">Load </w:t>
+      </w:r>
+      <w:r>
+        <w:t xml:space="preserve">RMIS query results </w:t>
+      </w:r>
+      <w:r>
+        <w:t>into the CTC Filter database</w:t>
+      </w:r>
+      <w:r>
+        <w:t>,</w:t>
+      </w:r>
+      <w:r>
+        <w:t xml:space="preserve"> and query it for CAS inputs</w:t>
+      </w:r>
+      <w:r>
+        <w:t>.</w:t>
+      </w:r>
+    </w:p>
+    <w:p>
+      <w:pPr>
+        <w:pStyle w:val="ListParagraph"/>
+        <w:numPr>
+          <w:ilvl w:val="0"/>
+          <w:numId w:val="26"/>
+        </w:numPr>
+        <w:spacing w:after="0"/>
+      </w:pPr>
+      <w:r>
+        <w:t>Load tags into CAS</w:t>
+      </w:r>
+      <w:r>
+        <w:t xml:space="preserve"> (i.e., stage 1 of mapping – to CTC fishery strata).</w:t>
+      </w:r>
+    </w:p>
+    <w:p>
+      <w:pPr>
+        <w:pStyle w:val="ListParagraph"/>
+        <w:numPr>
+          <w:ilvl w:val="0"/>
+          <w:numId w:val="26"/>
+        </w:numPr>
+        <w:spacing w:after="0"/>
+      </w:pPr>
+      <w:r>
+        <w:t>Run FRAMBuilder</w:t>
+      </w:r>
+      <w:r>
+        <w:t xml:space="preserve"> (i.e., map/process recoveries).</w:t>
+      </w:r>
+    </w:p>
+    <w:p>
+      <w:pPr>
+        <w:pStyle w:val="ListParagraph"/>
+        <w:numPr>
+          <w:ilvl w:val="0"/>
+          <w:numId w:val="26"/>
+        </w:numPr>
+        <w:spacing w:after="0"/>
+      </w:pPr>
+      <w:r>
+        <w:t>Export data for calibration input files</w:t>
+      </w:r>
+      <w:r>
+        <w:t>.</w:t>
+      </w:r>
+    </w:p>
+    <w:p>
+      <w:pPr>
+        <w:spacing w:after="0"/>
+      </w:pPr>
+    </w:p>
+    <w:p>
+      <w:pPr>
+        <w:spacing w:after="0"/>
+      </w:pPr>
+      <w:r>
+        <w:t xml:space="preserve">In addition to these steps, a handful of other functions can be invoked during step 5, depending on a user’s needs. These </w:t>
+      </w:r>
+      <w:r>
+        <w:t>are</w:t>
+      </w:r>
+      <w:r>
+        <w:t xml:space="preserve"> also described </w:t>
+      </w:r>
+      <w:r>
+        <w:t xml:space="preserve">further </w:t>
+      </w:r>
+      <w:r>
+        <w:t>below.</w:t>
+      </w:r>
+      <w:r>
+        <w:t xml:space="preserve"> The remainder of this document is organized around each of these steps, where each subsection offers both ‘how to’ details and documentation on processing decisions, algorithms, etc. where necessary. </w:t>
+      </w:r>
+    </w:p>
+    <w:p>
+      <w:pPr>
+        <w:spacing w:after="0"/>
+      </w:pPr>
+    </w:p>
+    <w:p>
+      <w:pPr>
+        <w:rPr>
+          <w:b/>
+        </w:rPr>
+      </w:pPr>
+      <w:r>
+        <w:rPr>
+          <w:b/>
+        </w:rPr>
+        <w:br w:type="page"/>
+      </w:r>
+    </w:p>
+    <w:p>
+      <w:pPr>
+        <w:spacing w:after="0"/>
+        <w:jc w:val="center"/>
+        <w:rPr>
+          <w:b/>
+        </w:rPr>
+      </w:pPr>
+      <w:r>
+        <w:rPr>
+          <w:noProof/>
         </w:rPr>
         <w:lastRenderedPageBreak/>
-        <w:t>Step 4: Load tags into CAS</w:t>
-      </w:r>
-    </w:p>
-    <w:p>
-      <w:pPr>
-        <w:spacing w:after="0"/>
-        <w:rPr>
-          <w:sz w:val="24"/>
-          <w:szCs w:val="24"/>
-        </w:rPr>
-      </w:pPr>
-      <w:r>
-        <w:rPr>
-          <w:sz w:val="24"/>
-          <w:szCs w:val="24"/>
-        </w:rPr>
-        <w:t>Step 5: Run FRAMBuilder</w:t>
-      </w:r>
-    </w:p>
-    <w:p>
-      <w:pPr>
-        <w:spacing w:after="0"/>
-        <w:rPr>
-          <w:sz w:val="24"/>
-          <w:szCs w:val="24"/>
-        </w:rPr>
-      </w:pPr>
-      <w:r>
-        <w:rPr>
-          <w:sz w:val="24"/>
-          <w:szCs w:val="24"/>
-        </w:rPr>
-        <w:t>Step 6: Export data for calibration input files</w:t>
-      </w:r>
-    </w:p>
-    <w:p>
-      <w:pPr>
-        <w:spacing w:after="0"/>
-        <w:rPr>
-          <w:sz w:val="24"/>
-          <w:szCs w:val="24"/>
-        </w:rPr>
-      </w:pPr>
-      <w:r>
-        <w:rPr>
-          <w:sz w:val="24"/>
-          <w:szCs w:val="24"/>
-        </w:rPr>
-        <w:t xml:space="preserve">Other steps/functions </w:t>
-      </w:r>
-    </w:p>
-    <w:p>
-      <w:pPr>
-        <w:spacing w:after="0"/>
-        <w:rPr>
-          <w:sz w:val="24"/>
-          <w:szCs w:val="24"/>
-        </w:rPr>
-      </w:pPr>
-    </w:p>
-    <w:p>
-      <w:pPr>
-        <w:spacing w:after="0"/>
-        <w:rPr>
-          <w:sz w:val="24"/>
-          <w:szCs w:val="24"/>
-        </w:rPr>
+        <w:drawing>
+          <wp:inline distT="0" distB="0" distL="0" distR="0" wp14:anchorId="6FC46730" wp14:editId="0BAE9DD0">
+            <wp:extent cx="5943600" cy="3764280"/>
+            <wp:effectExtent l="0" t="0" r="0" b="7620"/>
+            <wp:docPr id="1" name="Picture 1"/>
+            <wp:cNvGraphicFramePr>
+              <a:graphicFrameLocks xmlns:a="http://schemas.openxmlformats.org/drawingml/2006/main" noChangeAspect="1"/>
+            </wp:cNvGraphicFramePr>
+            <a:graphic xmlns:a="http://schemas.openxmlformats.org/drawingml/2006/main">
+              <a:graphicData uri="http://schemas.openxmlformats.org/drawingml/2006/picture">
+                <pic:pic xmlns:pic="http://schemas.openxmlformats.org/drawingml/2006/picture">
+                  <pic:nvPicPr>
+                    <pic:cNvPr id="1" name=""/>
+                    <pic:cNvPicPr/>
+                  </pic:nvPicPr>
+                  <pic:blipFill>
+                    <a:blip r:embed="rId11"/>
+                    <a:stretch>
+                      <a:fillRect/>
+                    </a:stretch>
+                  </pic:blipFill>
+                  <pic:spPr>
+                    <a:xfrm>
+                      <a:off x="0" y="0"/>
+                      <a:ext cx="5943600" cy="3764280"/>
+                    </a:xfrm>
+                    <a:prstGeom prst="rect">
+                      <a:avLst/>
+                    </a:prstGeom>
+                  </pic:spPr>
+                </pic:pic>
+              </a:graphicData>
+            </a:graphic>
+          </wp:inline>
+        </w:drawing>
+      </w:r>
+    </w:p>
+    <w:p>
+      <w:pPr>
+        <w:spacing w:after="0"/>
+        <w:rPr>
+          <w:b/>
+        </w:rPr>
+      </w:pPr>
+    </w:p>
+    <w:p>
+      <w:pPr>
+        <w:spacing w:after="0"/>
+      </w:pPr>
+      <w:r>
+        <w:rPr>
+          <w:b/>
+        </w:rPr>
+        <w:t>Figure 1.</w:t>
+      </w:r>
+      <w:r>
+        <w:t xml:space="preserve"> Relationships between the databases and programs used to construct FRAM base period calibration input files.</w:t>
+      </w:r>
+      <w:r>
+        <w:t xml:space="preserve"> </w:t>
+      </w:r>
+    </w:p>
+    <w:p>
+      <w:pPr>
+        <w:spacing w:after="0"/>
+      </w:pPr>
+    </w:p>
+    <w:p>
+      <w:pPr>
+        <w:spacing w:after="0"/>
       </w:pPr>
     </w:p>
     <w:p>
@@ -2354,33 +2254,33 @@
         <w:outlineLvl w:val="0"/>
         <w:rPr>
           <w:b/>
-          <w:sz w:val="28"/>
-          <w:szCs w:val="24"/>
-        </w:rPr>
-      </w:pPr>
-      <w:bookmarkStart w:id="3" w:name="_Toc442347029"/>
-      <w:r>
-        <w:rPr>
-          <w:b/>
-          <w:sz w:val="28"/>
-          <w:szCs w:val="24"/>
+          <w:sz w:val="26"/>
+          <w:szCs w:val="26"/>
+        </w:rPr>
+      </w:pPr>
+      <w:bookmarkStart w:id="2" w:name="_Toc442353233"/>
+      <w:r>
+        <w:rPr>
+          <w:b/>
+          <w:sz w:val="26"/>
+          <w:szCs w:val="26"/>
         </w:rPr>
         <w:t>Required p</w:t>
       </w:r>
       <w:r>
         <w:rPr>
           <w:b/>
-          <w:sz w:val="28"/>
-          <w:szCs w:val="24"/>
+          <w:sz w:val="26"/>
+          <w:szCs w:val="26"/>
         </w:rPr>
         <w:t>rograms and data files</w:t>
       </w:r>
-      <w:bookmarkEnd w:id="3"/>
-      <w:r>
-        <w:rPr>
-          <w:b/>
-          <w:sz w:val="28"/>
-          <w:szCs w:val="24"/>
+      <w:bookmarkEnd w:id="2"/>
+      <w:r>
+        <w:rPr>
+          <w:b/>
+          <w:sz w:val="26"/>
+          <w:szCs w:val="26"/>
         </w:rPr>
         <w:t xml:space="preserve"> </w:t>
       </w:r>
@@ -2389,95 +2289,26 @@
       <w:pPr>
         <w:spacing w:after="0"/>
         <w:rPr>
-          <w:sz w:val="24"/>
-          <w:szCs w:val="24"/>
-        </w:rPr>
-      </w:pPr>
-    </w:p>
-    <w:p>
-      <w:pPr>
-        <w:spacing w:after="0"/>
-        <w:rPr>
-          <w:sz w:val="24"/>
-          <w:szCs w:val="24"/>
-        </w:rPr>
-      </w:pPr>
-      <w:r>
-        <w:rPr>
-          <w:sz w:val="24"/>
-          <w:szCs w:val="24"/>
-        </w:rPr>
-        <w:t>In addition to this user’s guide document, i</w:t>
-      </w:r>
-      <w:r>
-        <w:rPr>
-          <w:sz w:val="24"/>
-          <w:szCs w:val="24"/>
-        </w:rPr>
-        <w:t>ncluded in the Watershed model are the following files.  Details on each are</w:t>
-      </w:r>
-      <w:r>
-        <w:rPr>
-          <w:sz w:val="24"/>
-          <w:szCs w:val="24"/>
-        </w:rPr>
-        <w:t xml:space="preserve"> included in sections to </w:t>
-      </w:r>
-      <w:r>
-        <w:rPr>
-          <w:sz w:val="24"/>
-          <w:szCs w:val="24"/>
-        </w:rPr>
-        <w:t>follow</w:t>
-      </w:r>
-      <w:r>
-        <w:rPr>
-          <w:sz w:val="24"/>
-          <w:szCs w:val="24"/>
-        </w:rPr>
-        <w:t>.</w:t>
-      </w:r>
-    </w:p>
-    <w:p>
-      <w:pPr>
-        <w:rPr>
-          <w:b/>
-          <w:sz w:val="24"/>
-          <w:szCs w:val="24"/>
-        </w:rPr>
-      </w:pPr>
-      <w:r>
-        <w:rPr>
-          <w:b/>
-          <w:sz w:val="24"/>
-          <w:szCs w:val="24"/>
-        </w:rPr>
-        <w:br w:type="page"/>
-      </w:r>
-    </w:p>
-    <w:p>
-      <w:pPr>
-        <w:spacing w:after="0"/>
-        <w:rPr>
-          <w:b/>
-          <w:sz w:val="24"/>
-          <w:szCs w:val="24"/>
-        </w:rPr>
-      </w:pPr>
-      <w:r>
-        <w:rPr>
-          <w:b/>
-          <w:sz w:val="24"/>
-          <w:szCs w:val="24"/>
-        </w:rPr>
-        <w:lastRenderedPageBreak/>
+          <w:b/>
+        </w:rPr>
+      </w:pPr>
+    </w:p>
+    <w:p>
+      <w:pPr>
+        <w:spacing w:after="0"/>
+        <w:rPr>
+          <w:b/>
+        </w:rPr>
+      </w:pPr>
+      <w:r>
+        <w:rPr>
+          <w:b/>
+        </w:rPr>
         <w:t>Data Files</w:t>
       </w:r>
       <w:r>
         <w:rPr>
           <w:b/>
-          <w:sz w:val="24"/>
-          <w:szCs w:val="24"/>
         </w:rPr>
         <w:t xml:space="preserve"> </w:t>
       </w:r>
@@ -2490,33 +2321,33 @@
           <w:numId w:val="12"/>
         </w:numPr>
         <w:spacing w:after="0"/>
-        <w:rPr>
-          <w:sz w:val="24"/>
-          <w:szCs w:val="24"/>
-        </w:rPr>
-      </w:pPr>
-      <w:r>
-        <w:rPr>
-          <w:b/>
-          <w:sz w:val="24"/>
-          <w:szCs w:val="24"/>
+      </w:pPr>
+      <w:r>
+        <w:rPr>
+          <w:b/>
         </w:rPr>
         <w:t>A list of tag codes</w:t>
       </w:r>
       <w:r>
         <w:rPr>
           <w:b/>
-          <w:sz w:val="24"/>
-          <w:szCs w:val="24"/>
         </w:rPr>
         <w:t xml:space="preserve">: </w:t>
       </w:r>
       <w:r>
-        <w:rPr>
-          <w:sz w:val="24"/>
-          <w:szCs w:val="24"/>
-        </w:rPr>
-        <w:t>for setting up queries, but also necessary for getting things squared in Filter DB.</w:t>
+        <w:t xml:space="preserve">A list of tag codes is needed for the purposes of querying RMIS (release/recovery), as well as for populating the </w:t>
+      </w:r>
+      <w:r>
+        <w:t>CTC</w:t>
+      </w:r>
+      <w:r>
+        <w:t xml:space="preserve"> Filter database</w:t>
+      </w:r>
+      <w:r>
+        <w:t>’s ‘STKCDS’ table</w:t>
+      </w:r>
+      <w:r>
+        <w:t>.</w:t>
       </w:r>
     </w:p>
     <w:p>
@@ -2527,32 +2358,51 @@
           <w:numId w:val="12"/>
         </w:numPr>
         <w:spacing w:after="0"/>
-        <w:rPr>
-          <w:sz w:val="24"/>
-          <w:szCs w:val="24"/>
-        </w:rPr>
-      </w:pPr>
-      <w:r>
-        <w:rPr>
-          <w:b/>
-          <w:sz w:val="24"/>
-          <w:szCs w:val="24"/>
-        </w:rPr>
-        <w:t>CWT Release Information</w:t>
-      </w:r>
-      <w:r>
-        <w:rPr>
-          <w:sz w:val="24"/>
-          <w:szCs w:val="24"/>
-        </w:rPr>
+      </w:pPr>
+      <w:r>
+        <w:rPr>
+          <w:b/>
+        </w:rPr>
+        <w:t xml:space="preserve">CWT </w:t>
+      </w:r>
+      <w:r>
+        <w:rPr>
+          <w:b/>
+        </w:rPr>
+        <w:t>r</w:t>
+      </w:r>
+      <w:r>
+        <w:rPr>
+          <w:b/>
+        </w:rPr>
+        <w:t xml:space="preserve">elease </w:t>
+      </w:r>
+      <w:r>
+        <w:rPr>
+          <w:b/>
+        </w:rPr>
+        <w:t>data</w:t>
+      </w:r>
+      <w:r>
         <w:t xml:space="preserve">: </w:t>
       </w:r>
       <w:r>
-        <w:rPr>
-          <w:sz w:val="24"/>
-          <w:szCs w:val="24"/>
-        </w:rPr>
-        <w:t>see query specs below…</w:t>
+        <w:t>Th</w:t>
+      </w:r>
+      <w:r>
+        <w:t xml:space="preserve">ese are the raw release details </w:t>
+      </w:r>
+      <w:r>
+        <w:t xml:space="preserve">for the chosen codes, </w:t>
+      </w:r>
+      <w:r>
+        <w:t>acquired</w:t>
+      </w:r>
+      <w:r>
+        <w:t xml:space="preserve"> from RMIS via a ‘Tagged Releases’ query</w:t>
+      </w:r>
+      <w:r>
+        <w:t>; query results are downloaded as a CSV, with the headings specified under Step 2 below.</w:t>
       </w:r>
     </w:p>
     <w:p>
@@ -2563,48 +2413,42 @@
           <w:numId w:val="12"/>
         </w:numPr>
         <w:spacing w:after="0"/>
-        <w:rPr>
-          <w:sz w:val="24"/>
-          <w:szCs w:val="24"/>
-        </w:rPr>
-      </w:pPr>
-      <w:r>
-        <w:rPr>
-          <w:b/>
-          <w:sz w:val="24"/>
-          <w:szCs w:val="24"/>
+      </w:pPr>
+      <w:r>
+        <w:rPr>
+          <w:b/>
         </w:rPr>
         <w:t xml:space="preserve">CWT </w:t>
       </w:r>
       <w:r>
         <w:rPr>
           <w:b/>
-          <w:sz w:val="24"/>
-          <w:szCs w:val="24"/>
-        </w:rPr>
-        <w:t>Recovery</w:t>
-      </w:r>
-      <w:r>
-        <w:rPr>
-          <w:b/>
-          <w:sz w:val="24"/>
-          <w:szCs w:val="24"/>
-        </w:rPr>
-        <w:t xml:space="preserve"> Information</w:t>
-      </w:r>
-      <w:r>
-        <w:rPr>
-          <w:sz w:val="24"/>
-          <w:szCs w:val="24"/>
-        </w:rPr>
+        </w:rPr>
+        <w:t>r</w:t>
+      </w:r>
+      <w:r>
+        <w:rPr>
+          <w:b/>
+        </w:rPr>
+        <w:t xml:space="preserve">ecovery </w:t>
+      </w:r>
+      <w:r>
+        <w:rPr>
+          <w:b/>
+        </w:rPr>
+        <w:t>data</w:t>
+      </w:r>
+      <w:r>
         <w:t xml:space="preserve">: </w:t>
       </w:r>
       <w:r>
-        <w:rPr>
-          <w:sz w:val="24"/>
-          <w:szCs w:val="24"/>
-        </w:rPr>
-        <w:t>see query details below…</w:t>
+        <w:t xml:space="preserve">These are the raw recovery details for the selected </w:t>
+      </w:r>
+      <w:r>
+        <w:t>codes, acquired from RMIS via a ‘Recoveries By Tag Code’</w:t>
+      </w:r>
+      <w:r>
+        <w:t xml:space="preserve"> query; query results are downloaded as a CSV, with the headings specified under Step 2 below.</w:t>
       </w:r>
     </w:p>
     <w:p>
@@ -2615,61 +2459,65 @@
           <w:numId w:val="12"/>
         </w:numPr>
         <w:spacing w:after="0"/>
-        <w:rPr>
-          <w:sz w:val="24"/>
-          <w:szCs w:val="24"/>
-        </w:rPr>
-      </w:pPr>
-      <w:r>
-        <w:rPr>
-          <w:b/>
-          <w:sz w:val="24"/>
-          <w:szCs w:val="24"/>
-        </w:rPr>
-        <w:t xml:space="preserve">Auxiliary files: </w:t>
-      </w:r>
-      <w:r>
-        <w:rPr>
-          <w:sz w:val="24"/>
-          <w:szCs w:val="24"/>
-        </w:rPr>
-        <w:t>These are from the CTC….</w:t>
-      </w:r>
-    </w:p>
-    <w:p>
-      <w:pPr>
-        <w:spacing w:after="0"/>
-        <w:ind w:left="360"/>
-        <w:rPr>
-          <w:sz w:val="24"/>
-          <w:szCs w:val="24"/>
-        </w:rPr>
-      </w:pPr>
-    </w:p>
-    <w:p>
-      <w:pPr>
-        <w:spacing w:after="0"/>
-        <w:rPr>
-          <w:b/>
-          <w:sz w:val="24"/>
-          <w:szCs w:val="24"/>
-        </w:rPr>
-      </w:pPr>
-      <w:r>
-        <w:rPr>
-          <w:b/>
-          <w:sz w:val="24"/>
-          <w:szCs w:val="24"/>
-        </w:rPr>
-        <w:t>Databases</w:t>
-      </w:r>
-      <w:r>
-        <w:rPr>
-          <w:b/>
-          <w:sz w:val="24"/>
-          <w:szCs w:val="24"/>
+      </w:pPr>
+      <w:r>
+        <w:rPr>
+          <w:b/>
+        </w:rPr>
+        <w:t>Auxiliary files</w:t>
+      </w:r>
+      <w:r>
+        <w:rPr>
+          <w:b/>
+        </w:rPr>
+        <w:t xml:space="preserve"> (or ‘auxiliaries’)</w:t>
+      </w:r>
+      <w:r>
+        <w:rPr>
+          <w:b/>
+        </w:rPr>
+        <w:t>:</w:t>
+      </w:r>
+      <w:r>
+        <w:rPr>
+          <w:b/>
         </w:rPr>
         <w:t xml:space="preserve"> </w:t>
+      </w:r>
+      <w:r>
+        <w:t xml:space="preserve">These are text files (*.csv or *.txt), prepared by CTC members from a variety of agencies/jurisdictions, that contain supplementary CWT recovery information that is meant to augment (or revise) the CWT information acquired from RMIS for some stocks; these files are typically created on a stock/code basis and are necessary to ensure the calibration process includes the most accurate information. For example, CWT recoveries in </w:t>
+      </w:r>
+      <w:r>
+        <w:lastRenderedPageBreak/>
+        <w:t>escapement—a major anchor point for the type of backwards cohort reconstruction underlying FRAM calibration—are not available via RMIS for many Canadian stocks.</w:t>
+      </w:r>
+    </w:p>
+    <w:p>
+      <w:pPr>
+        <w:spacing w:after="0"/>
+        <w:rPr>
+          <w:b/>
+        </w:rPr>
+      </w:pPr>
+    </w:p>
+    <w:p>
+      <w:pPr>
+        <w:spacing w:after="0"/>
+        <w:rPr>
+          <w:b/>
+        </w:rPr>
+      </w:pPr>
+      <w:r>
+        <w:rPr>
+          <w:b/>
+        </w:rPr>
+        <w:t xml:space="preserve">Databases </w:t>
+      </w:r>
+      <w:r>
+        <w:rPr>
+          <w:b/>
+        </w:rPr>
+        <w:t xml:space="preserve">(all Microsoft Access) </w:t>
       </w:r>
     </w:p>
     <w:p>
@@ -2680,33 +2528,72 @@
           <w:numId w:val="12"/>
         </w:numPr>
         <w:spacing w:after="0"/>
-        <w:rPr>
-          <w:sz w:val="24"/>
-          <w:szCs w:val="24"/>
-        </w:rPr>
-      </w:pPr>
-      <w:r>
-        <w:rPr>
-          <w:b/>
-          <w:sz w:val="24"/>
-          <w:szCs w:val="24"/>
-        </w:rPr>
-        <w:t>The CTC’s CWT filter database</w:t>
-      </w:r>
-      <w:r>
-        <w:rPr>
-          <w:b/>
-          <w:sz w:val="24"/>
-          <w:szCs w:val="24"/>
-        </w:rPr>
-        <w:t xml:space="preserve">: </w:t>
-      </w:r>
-      <w:r>
-        <w:rPr>
-          <w:sz w:val="24"/>
-          <w:szCs w:val="24"/>
-        </w:rPr>
-        <w:t>Which year!!!</w:t>
+      </w:pPr>
+      <w:r>
+        <w:rPr>
+          <w:b/>
+        </w:rPr>
+        <w:t xml:space="preserve">The CTC’s </w:t>
+      </w:r>
+      <w:r>
+        <w:rPr>
+          <w:b/>
+        </w:rPr>
+        <w:t>F</w:t>
+      </w:r>
+      <w:r>
+        <w:rPr>
+          <w:b/>
+        </w:rPr>
+        <w:t xml:space="preserve">ilter database: </w:t>
+      </w:r>
+      <w:r>
+        <w:t xml:space="preserve">This </w:t>
+      </w:r>
+      <w:r>
+        <w:t xml:space="preserve">is a Microsoft </w:t>
+      </w:r>
+      <w:r>
+        <w:t xml:space="preserve">Access </w:t>
+      </w:r>
+      <w:r>
+        <w:t xml:space="preserve">database </w:t>
+      </w:r>
+      <w:r>
+        <w:t xml:space="preserve">into which the RMIS release/recovery query results (above), combined with a tag list </w:t>
+      </w:r>
+      <w:r>
+        <w:t xml:space="preserve">(‘STKCDS’) </w:t>
+      </w:r>
+      <w:r>
+        <w:t>are loaded. Using two custom queries,</w:t>
+      </w:r>
+      <w:r>
+        <w:t xml:space="preserve"> this database returns RELEASES.txt and RECOVERIES.txt files which </w:t>
+      </w:r>
+      <w:r>
+        <w:t>can</w:t>
+      </w:r>
+      <w:r>
+        <w:t xml:space="preserve"> </w:t>
+      </w:r>
+      <w:r>
+        <w:t xml:space="preserve">be </w:t>
+      </w:r>
+      <w:r>
+        <w:t xml:space="preserve">imported </w:t>
+      </w:r>
+      <w:r>
+        <w:t xml:space="preserve">directly </w:t>
+      </w:r>
+      <w:r>
+        <w:t>to the FRAM-CAS database.</w:t>
+      </w:r>
+      <w:r>
+        <w:t xml:space="preserve">  </w:t>
+      </w:r>
+      <w:r>
+        <w:t xml:space="preserve"> </w:t>
       </w:r>
     </w:p>
     <w:p>
@@ -2717,57 +2604,77 @@
           <w:numId w:val="12"/>
         </w:numPr>
         <w:spacing w:after="0"/>
-        <w:rPr>
-          <w:sz w:val="24"/>
-          <w:szCs w:val="24"/>
-        </w:rPr>
-      </w:pPr>
-      <w:r>
-        <w:rPr>
-          <w:b/>
-          <w:sz w:val="24"/>
-          <w:szCs w:val="24"/>
+      </w:pPr>
+      <w:r>
+        <w:rPr>
+          <w:b/>
         </w:rPr>
         <w:t>A FRAM-modified CAS database</w:t>
       </w:r>
       <w:r>
         <w:rPr>
-          <w:sz w:val="24"/>
-          <w:szCs w:val="24"/>
-        </w:rPr>
+          <w:b/>
+        </w:rPr>
+        <w:t xml:space="preserve"> </w:t>
+      </w:r>
+      <w:r>
+        <w:rPr>
+          <w:b/>
+        </w:rPr>
+        <w:t>(FRAM-CAS hereafter)</w:t>
+      </w:r>
+      <w:r>
         <w:t xml:space="preserve">: </w:t>
       </w:r>
       <w:r>
-        <w:rPr>
-          <w:sz w:val="24"/>
-          <w:szCs w:val="24"/>
-        </w:rPr>
-        <w:t>WHICH YEAR!!!</w:t>
-      </w:r>
-    </w:p>
-    <w:p>
-      <w:pPr>
-        <w:spacing w:after="0"/>
-        <w:rPr>
-          <w:sz w:val="24"/>
-          <w:szCs w:val="24"/>
-        </w:rPr>
-      </w:pPr>
-    </w:p>
-    <w:p>
-      <w:pPr>
-        <w:spacing w:after="0"/>
-        <w:rPr>
-          <w:b/>
-          <w:sz w:val="24"/>
-          <w:szCs w:val="24"/>
-        </w:rPr>
-      </w:pPr>
-      <w:r>
-        <w:rPr>
-          <w:b/>
-          <w:sz w:val="24"/>
-          <w:szCs w:val="24"/>
+        <w:t>This Access database is an adaptation of the CTC CAS database (final preseason 2013 version</w:t>
+      </w:r>
+      <w:r>
+        <w:rPr>
+          <w:rStyle w:val="FootnoteReference"/>
+        </w:rPr>
+        <w:footnoteReference w:id="1"/>
+      </w:r>
+      <w:r>
+        <w:t xml:space="preserve">), which includes several tables (and added fields to existing tables) designed to (1) cross-walk CTC </w:t>
+      </w:r>
+      <w:r>
+        <w:t>fishery strata</w:t>
+      </w:r>
+      <w:r>
+        <w:t xml:space="preserve"> </w:t>
+      </w:r>
+      <w:r>
+        <w:t>to</w:t>
+      </w:r>
+      <w:r>
+        <w:t xml:space="preserve"> FRAM </w:t>
+      </w:r>
+      <w:r>
+        <w:t xml:space="preserve">fisheries </w:t>
+      </w:r>
+      <w:r>
+        <w:t>or</w:t>
+      </w:r>
+      <w:r>
+        <w:t xml:space="preserve"> (2) to house/contain mapped outputs for direct export/use in CAS.</w:t>
+      </w:r>
+    </w:p>
+    <w:p>
+      <w:pPr>
+        <w:spacing w:after="0"/>
+      </w:pPr>
+    </w:p>
+    <w:p>
+      <w:pPr>
+        <w:spacing w:after="0"/>
+        <w:rPr>
+          <w:b/>
+        </w:rPr>
+      </w:pPr>
+      <w:r>
+        <w:rPr>
+          <w:b/>
         </w:rPr>
         <w:t>Programs</w:t>
       </w:r>
@@ -2780,33 +2687,66 @@
           <w:numId w:val="12"/>
         </w:numPr>
         <w:spacing w:after="0"/>
-        <w:rPr>
-          <w:sz w:val="24"/>
-          <w:szCs w:val="24"/>
-        </w:rPr>
-      </w:pPr>
-      <w:r>
-        <w:rPr>
-          <w:b/>
-          <w:sz w:val="24"/>
-          <w:szCs w:val="24"/>
+      </w:pPr>
+      <w:r>
+        <w:rPr>
+          <w:b/>
         </w:rPr>
         <w:t>FRAMBuilder</w:t>
       </w:r>
       <w:r>
         <w:rPr>
           <w:b/>
-          <w:sz w:val="24"/>
-          <w:szCs w:val="24"/>
+        </w:rPr>
+        <w:t xml:space="preserve"> 2.0</w:t>
+      </w:r>
+      <w:r>
+        <w:rPr>
+          <w:b/>
         </w:rPr>
         <w:t xml:space="preserve">: </w:t>
       </w:r>
       <w:r>
-        <w:rPr>
-          <w:sz w:val="24"/>
-          <w:szCs w:val="24"/>
-        </w:rPr>
-        <w:t>Which year!!!</w:t>
+        <w:t>Because FRAMBuilder is very much an interactive program subject to ad hoc changes/revisions to fulfill the BP team’s evolving needs, it hasn’t yet been developed into a distributed, fully compiled .exe file</w:t>
+      </w:r>
+      <w:r>
+        <w:t xml:space="preserve"> (i.e., ‘production mode’)</w:t>
+      </w:r>
+      <w:r>
+        <w:t xml:space="preserve">. Thus, the ‘program’ is actually a Microsoft Visual Studio solution (.sln) file that is </w:t>
+      </w:r>
+      <w:r>
+        <w:t>operated</w:t>
+      </w:r>
+      <w:r>
+        <w:t xml:space="preserve"> </w:t>
+      </w:r>
+      <w:r>
+        <w:t>with</w:t>
+      </w:r>
+      <w:r>
+        <w:t>in the development environment</w:t>
+      </w:r>
+      <w:r>
+        <w:t xml:space="preserve"> </w:t>
+      </w:r>
+      <w:r>
+        <w:t xml:space="preserve">(i.e., </w:t>
+      </w:r>
+      <w:r>
+        <w:t>Visual S</w:t>
+      </w:r>
+      <w:r>
+        <w:t xml:space="preserve">tudio, </w:t>
+      </w:r>
+      <w:r>
+        <w:t>version 20</w:t>
+      </w:r>
+      <w:r>
+        <w:t>08</w:t>
+      </w:r>
+      <w:r>
+        <w:t>+).</w:t>
       </w:r>
     </w:p>
     <w:p>
@@ -2817,39 +2757,18 @@
           <w:numId w:val="12"/>
         </w:numPr>
         <w:spacing w:after="0"/>
-        <w:rPr>
-          <w:sz w:val="24"/>
-          <w:szCs w:val="24"/>
-        </w:rPr>
-      </w:pPr>
-      <w:r>
-        <w:rPr>
-          <w:b/>
-          <w:sz w:val="24"/>
-          <w:szCs w:val="24"/>
+      </w:pPr>
+      <w:r>
+        <w:rPr>
+          <w:b/>
         </w:rPr>
         <w:t>The CTC’s CAS (and dll)</w:t>
       </w:r>
       <w:r>
-        <w:rPr>
-          <w:sz w:val="24"/>
-          <w:szCs w:val="24"/>
-        </w:rPr>
         <w:t xml:space="preserve">: </w:t>
       </w:r>
       <w:r>
-        <w:rPr>
-          <w:sz w:val="24"/>
-          <w:szCs w:val="24"/>
-        </w:rPr>
-        <w:t>WHICH YEAR!!!</w:t>
-      </w:r>
-      <w:r>
-        <w:rPr>
-          <w:sz w:val="24"/>
-          <w:szCs w:val="24"/>
-        </w:rPr>
-        <w:t xml:space="preserve"> What DLLs?</w:t>
+        <w:t>CAS1.5_No_Restrictions.exe and CASLib.dll (2013 versions)</w:t>
       </w:r>
     </w:p>
     <w:p>
@@ -2860,32 +2779,18 @@
           <w:numId w:val="12"/>
         </w:numPr>
         <w:spacing w:after="0"/>
-        <w:rPr>
-          <w:sz w:val="24"/>
-          <w:szCs w:val="24"/>
-        </w:rPr>
-      </w:pPr>
-      <w:r>
-        <w:rPr>
-          <w:b/>
-          <w:sz w:val="24"/>
-          <w:szCs w:val="24"/>
+      </w:pPr>
+      <w:r>
+        <w:rPr>
+          <w:b/>
         </w:rPr>
         <w:t>Visual Studio, version 2008+</w:t>
       </w:r>
       <w:r>
-        <w:rPr>
-          <w:sz w:val="24"/>
-          <w:szCs w:val="24"/>
-        </w:rPr>
-        <w:t>:</w:t>
-      </w:r>
-      <w:r>
-        <w:rPr>
-          <w:sz w:val="24"/>
-          <w:szCs w:val="24"/>
-        </w:rPr>
-        <w:t xml:space="preserve"> This is needed because FRAMBuilder is a beta program, not a production/release program</w:t>
+        <w:t xml:space="preserve">: </w:t>
+      </w:r>
+      <w:r>
+        <w:t>To operate FRAMBuilder ‘in the environment’ you will need a compiler; Visual Studio Express for desktops is a good free option (if Professional isn’t on your list of programs).</w:t>
       </w:r>
     </w:p>
     <w:p>
@@ -2896,59 +2801,35 @@
           <w:numId w:val="12"/>
         </w:numPr>
         <w:spacing w:after="0"/>
-        <w:rPr>
-          <w:sz w:val="24"/>
-          <w:szCs w:val="24"/>
-        </w:rPr>
-      </w:pPr>
-      <w:r>
-        <w:rPr>
-          <w:b/>
-          <w:sz w:val="24"/>
-          <w:szCs w:val="24"/>
+      </w:pPr>
+      <w:r>
+        <w:rPr>
+          <w:b/>
         </w:rPr>
         <w:t>Others</w:t>
       </w:r>
       <w:r>
-        <w:rPr>
-          <w:sz w:val="24"/>
-          <w:szCs w:val="24"/>
-        </w:rPr>
         <w:t>:</w:t>
       </w:r>
       <w:r>
         <w:rPr>
           <w:b/>
-          <w:sz w:val="24"/>
-          <w:szCs w:val="24"/>
         </w:rPr>
         <w:t xml:space="preserve"> </w:t>
       </w:r>
       <w:r>
-        <w:rPr>
-          <w:sz w:val="24"/>
-          <w:szCs w:val="24"/>
-        </w:rPr>
-        <w:t>To analyze data for  fitting VBGFs…R, OpenBUGS, etc…</w:t>
-      </w:r>
-    </w:p>
-    <w:p>
-      <w:pPr>
-        <w:spacing w:after="0"/>
-        <w:rPr>
-          <w:sz w:val="24"/>
-          <w:szCs w:val="24"/>
-        </w:rPr>
-      </w:pPr>
-    </w:p>
-    <w:p>
-      <w:pPr>
-        <w:spacing w:after="0"/>
-        <w:rPr>
-          <w:sz w:val="24"/>
-          <w:szCs w:val="24"/>
-        </w:rPr>
-      </w:pPr>
+        <w:t>Although they aren’t tied explicitly to the mapping procedures outlined here, there are both R and OpenBUGS programs that estimate parameters for growth functions from CWT length observations (i.e., mapped to FRAM fishery and size limit regulation) summarized by FRAMBuilder.</w:t>
+      </w:r>
+    </w:p>
+    <w:p>
+      <w:pPr>
+        <w:spacing w:after="0"/>
+      </w:pPr>
+    </w:p>
+    <w:p>
+      <w:r>
+        <w:br w:type="page"/>
+      </w:r>
     </w:p>
     <w:p>
       <w:pPr>
@@ -2961,62 +2842,45 @@
         <w:outlineLvl w:val="0"/>
         <w:rPr>
           <w:b/>
-          <w:sz w:val="28"/>
-          <w:szCs w:val="24"/>
-        </w:rPr>
-      </w:pPr>
-      <w:bookmarkStart w:id="4" w:name="_Toc442347030"/>
-      <w:r>
-        <w:rPr>
-          <w:b/>
-          <w:sz w:val="28"/>
-          <w:szCs w:val="24"/>
-        </w:rPr>
+          <w:sz w:val="26"/>
+          <w:szCs w:val="26"/>
+        </w:rPr>
+      </w:pPr>
+      <w:bookmarkStart w:id="3" w:name="_Toc442353234"/>
+      <w:r>
+        <w:rPr>
+          <w:b/>
+          <w:sz w:val="26"/>
+          <w:szCs w:val="26"/>
+        </w:rPr>
+        <w:lastRenderedPageBreak/>
         <w:t>Step 1: Select tag groups</w:t>
       </w:r>
+      <w:bookmarkEnd w:id="3"/>
+    </w:p>
+    <w:p>
+      <w:pPr>
+        <w:spacing w:after="0"/>
+      </w:pPr>
+    </w:p>
+    <w:p>
+      <w:pPr>
+        <w:spacing w:after="0"/>
+      </w:pPr>
+      <w:r>
+        <w:t xml:space="preserve">Although the rationale surrounding the final decisions to include/exclude tag codes is beyond the scope of this document, here we outline the basic guidelines we followed in selecting the codes contained in the current calibration dataset. </w:t>
+      </w:r>
+      <w:bookmarkStart w:id="4" w:name="_GoBack"/>
       <w:bookmarkEnd w:id="4"/>
     </w:p>
     <w:p>
       <w:pPr>
         <w:spacing w:after="0"/>
-        <w:rPr>
-          <w:sz w:val="24"/>
-          <w:szCs w:val="24"/>
-        </w:rPr>
-      </w:pPr>
-    </w:p>
-    <w:p>
-      <w:pPr>
-        <w:spacing w:after="0"/>
-        <w:rPr>
-          <w:sz w:val="24"/>
-          <w:szCs w:val="24"/>
-        </w:rPr>
-      </w:pPr>
-      <w:r>
-        <w:rPr>
-          <w:sz w:val="24"/>
-          <w:szCs w:val="24"/>
-        </w:rPr>
-        <w:t>Give a general concept, not a lot of detail, include some notes about rationale of using CTC…</w:t>
-      </w:r>
-    </w:p>
-    <w:p>
-      <w:pPr>
-        <w:spacing w:after="0"/>
-        <w:rPr>
-          <w:sz w:val="24"/>
-          <w:szCs w:val="24"/>
-        </w:rPr>
-      </w:pPr>
-    </w:p>
-    <w:p>
-      <w:pPr>
-        <w:spacing w:after="0"/>
-        <w:rPr>
-          <w:sz w:val="24"/>
-          <w:szCs w:val="24"/>
-        </w:rPr>
+      </w:pPr>
+    </w:p>
+    <w:p>
+      <w:pPr>
+        <w:spacing w:after="0"/>
       </w:pPr>
     </w:p>
     <w:p>
@@ -3030,86 +2894,42 @@
         <w:outlineLvl w:val="0"/>
         <w:rPr>
           <w:b/>
-          <w:sz w:val="28"/>
-          <w:szCs w:val="24"/>
-        </w:rPr>
-      </w:pPr>
-      <w:bookmarkStart w:id="5" w:name="_Toc442347031"/>
-      <w:r>
-        <w:rPr>
-          <w:b/>
-          <w:sz w:val="28"/>
-          <w:szCs w:val="24"/>
-        </w:rPr>
-        <w:t xml:space="preserve">Step </w:t>
-      </w:r>
-      <w:r>
-        <w:rPr>
-          <w:b/>
-          <w:sz w:val="28"/>
-          <w:szCs w:val="24"/>
-        </w:rPr>
-        <w:t>2</w:t>
-      </w:r>
-      <w:r>
-        <w:rPr>
-          <w:b/>
-          <w:sz w:val="28"/>
-          <w:szCs w:val="24"/>
-        </w:rPr>
-        <w:t xml:space="preserve">: </w:t>
-      </w:r>
-      <w:r>
-        <w:rPr>
-          <w:b/>
-          <w:sz w:val="28"/>
-          <w:szCs w:val="24"/>
-        </w:rPr>
-        <w:t>Query RMIS for release/recovery data</w:t>
+          <w:sz w:val="26"/>
+          <w:szCs w:val="26"/>
+        </w:rPr>
+      </w:pPr>
+      <w:bookmarkStart w:id="5" w:name="_Toc442353235"/>
+      <w:r>
+        <w:rPr>
+          <w:b/>
+          <w:sz w:val="26"/>
+          <w:szCs w:val="26"/>
+        </w:rPr>
+        <w:t>Step 2: Query RMIS for release/recovery data</w:t>
       </w:r>
       <w:bookmarkEnd w:id="5"/>
     </w:p>
     <w:p>
       <w:pPr>
         <w:spacing w:after="0"/>
-        <w:rPr>
-          <w:sz w:val="24"/>
-          <w:szCs w:val="24"/>
-        </w:rPr>
-      </w:pPr>
-    </w:p>
-    <w:p>
-      <w:pPr>
-        <w:spacing w:after="0"/>
-        <w:rPr>
-          <w:sz w:val="24"/>
-          <w:szCs w:val="24"/>
-        </w:rPr>
-      </w:pPr>
-      <w:r>
-        <w:rPr>
-          <w:sz w:val="24"/>
-          <w:szCs w:val="24"/>
-        </w:rPr>
+      </w:pPr>
+    </w:p>
+    <w:p>
+      <w:pPr>
+        <w:spacing w:after="0"/>
+      </w:pPr>
+      <w:r>
         <w:t>This should include user-specified list…</w:t>
       </w:r>
     </w:p>
     <w:p>
       <w:pPr>
         <w:spacing w:after="0"/>
-        <w:rPr>
-          <w:sz w:val="24"/>
-          <w:szCs w:val="24"/>
-        </w:rPr>
-      </w:pPr>
-    </w:p>
-    <w:p>
-      <w:pPr>
-        <w:spacing w:after="0"/>
-        <w:rPr>
-          <w:sz w:val="24"/>
-          <w:szCs w:val="24"/>
-        </w:rPr>
+      </w:pPr>
+    </w:p>
+    <w:p>
+      <w:pPr>
+        <w:spacing w:after="0"/>
       </w:pPr>
     </w:p>
     <w:p>
@@ -3123,40 +2943,24 @@
         <w:outlineLvl w:val="0"/>
         <w:rPr>
           <w:b/>
-          <w:sz w:val="28"/>
-          <w:szCs w:val="24"/>
-        </w:rPr>
-      </w:pPr>
-      <w:bookmarkStart w:id="6" w:name="_Toc442347032"/>
-      <w:r>
-        <w:rPr>
-          <w:b/>
-          <w:sz w:val="28"/>
-          <w:szCs w:val="24"/>
-        </w:rPr>
-        <w:t xml:space="preserve">Step </w:t>
-      </w:r>
-      <w:r>
-        <w:rPr>
-          <w:b/>
-          <w:sz w:val="28"/>
-          <w:szCs w:val="24"/>
-        </w:rPr>
-        <w:t>3</w:t>
-      </w:r>
-      <w:r>
-        <w:rPr>
-          <w:b/>
-          <w:sz w:val="28"/>
-          <w:szCs w:val="24"/>
-        </w:rPr>
-        <w:t xml:space="preserve">: </w:t>
-      </w:r>
-      <w:r>
-        <w:rPr>
-          <w:b/>
-          <w:sz w:val="28"/>
-          <w:szCs w:val="24"/>
+          <w:sz w:val="26"/>
+          <w:szCs w:val="26"/>
+        </w:rPr>
+      </w:pPr>
+      <w:bookmarkStart w:id="6" w:name="_Toc442353236"/>
+      <w:r>
+        <w:rPr>
+          <w:b/>
+          <w:sz w:val="26"/>
+          <w:szCs w:val="26"/>
+        </w:rPr>
+        <w:t xml:space="preserve">Step 3: </w:t>
+      </w:r>
+      <w:r>
+        <w:rPr>
+          <w:b/>
+          <w:sz w:val="26"/>
+          <w:szCs w:val="26"/>
         </w:rPr>
         <w:t>Filter RMIS data for importing to CAS</w:t>
       </w:r>
@@ -3165,44 +2969,24 @@
     <w:p>
       <w:pPr>
         <w:spacing w:after="0"/>
-        <w:rPr>
-          <w:sz w:val="24"/>
-          <w:szCs w:val="24"/>
-        </w:rPr>
-      </w:pPr>
-    </w:p>
-    <w:p>
-      <w:pPr>
-        <w:spacing w:after="0"/>
-        <w:rPr>
-          <w:sz w:val="24"/>
-          <w:szCs w:val="24"/>
-        </w:rPr>
-      </w:pPr>
-      <w:r>
-        <w:rPr>
-          <w:sz w:val="24"/>
-          <w:szCs w:val="24"/>
-        </w:rPr>
+      </w:pPr>
+    </w:p>
+    <w:p>
+      <w:pPr>
+        <w:spacing w:after="0"/>
+      </w:pPr>
+      <w:r>
         <w:t>This should include user-specified list…</w:t>
       </w:r>
     </w:p>
     <w:p>
       <w:pPr>
         <w:spacing w:after="0"/>
-        <w:rPr>
-          <w:sz w:val="24"/>
-          <w:szCs w:val="24"/>
-        </w:rPr>
-      </w:pPr>
-    </w:p>
-    <w:p>
-      <w:pPr>
-        <w:spacing w:after="0"/>
-        <w:rPr>
-          <w:sz w:val="24"/>
-          <w:szCs w:val="24"/>
-        </w:rPr>
+      </w:pPr>
+    </w:p>
+    <w:p>
+      <w:pPr>
+        <w:spacing w:after="0"/>
       </w:pPr>
     </w:p>
     <w:p>
@@ -3216,87 +3000,42 @@
         <w:outlineLvl w:val="0"/>
         <w:rPr>
           <w:b/>
-          <w:sz w:val="28"/>
-          <w:szCs w:val="24"/>
-        </w:rPr>
-      </w:pPr>
-      <w:bookmarkStart w:id="7" w:name="_Toc442347033"/>
-      <w:r>
-        <w:rPr>
-          <w:b/>
-          <w:sz w:val="28"/>
-          <w:szCs w:val="24"/>
-        </w:rPr>
-        <w:t xml:space="preserve">Step </w:t>
-      </w:r>
-      <w:r>
-        <w:rPr>
-          <w:b/>
-          <w:sz w:val="28"/>
-          <w:szCs w:val="24"/>
-        </w:rPr>
-        <w:t>4</w:t>
-      </w:r>
-      <w:r>
-        <w:rPr>
-          <w:b/>
-          <w:sz w:val="28"/>
-          <w:szCs w:val="24"/>
-        </w:rPr>
-        <w:t xml:space="preserve">: </w:t>
-      </w:r>
-      <w:r>
-        <w:rPr>
-          <w:b/>
-          <w:sz w:val="28"/>
-          <w:szCs w:val="24"/>
-        </w:rPr>
-        <w:t>Load filtered CWT data into CAS</w:t>
+          <w:sz w:val="26"/>
+          <w:szCs w:val="26"/>
+        </w:rPr>
+      </w:pPr>
+      <w:bookmarkStart w:id="7" w:name="_Toc442353237"/>
+      <w:r>
+        <w:rPr>
+          <w:b/>
+          <w:sz w:val="26"/>
+          <w:szCs w:val="26"/>
+        </w:rPr>
+        <w:t>Step 4: Load filtered CWT data into CAS</w:t>
       </w:r>
       <w:bookmarkEnd w:id="7"/>
     </w:p>
     <w:p>
       <w:pPr>
         <w:spacing w:after="0"/>
-        <w:rPr>
-          <w:sz w:val="24"/>
-          <w:szCs w:val="24"/>
-        </w:rPr>
-      </w:pPr>
-    </w:p>
-    <w:p>
-      <w:pPr>
-        <w:spacing w:after="0"/>
-        <w:rPr>
-          <w:sz w:val="24"/>
-          <w:szCs w:val="24"/>
-        </w:rPr>
-      </w:pPr>
-      <w:r>
-        <w:rPr>
-          <w:sz w:val="24"/>
-          <w:szCs w:val="24"/>
-        </w:rPr>
-        <w:lastRenderedPageBreak/>
+      </w:pPr>
+    </w:p>
+    <w:p>
+      <w:pPr>
+        <w:spacing w:after="0"/>
+      </w:pPr>
+      <w:r>
         <w:t>Sketch process, refer reader to CAS specs, etc. Troubleshooting BADs; cover auxiliaries as a sub-heading…including preparation of special ones (e.g., Jon’s, LCN, etc.)</w:t>
       </w:r>
     </w:p>
     <w:p>
       <w:pPr>
         <w:spacing w:after="0"/>
-        <w:rPr>
-          <w:sz w:val="24"/>
-          <w:szCs w:val="24"/>
-        </w:rPr>
-      </w:pPr>
-    </w:p>
-    <w:p>
-      <w:pPr>
-        <w:spacing w:after="0"/>
-        <w:rPr>
-          <w:sz w:val="24"/>
-          <w:szCs w:val="24"/>
-        </w:rPr>
+      </w:pPr>
+    </w:p>
+    <w:p>
+      <w:pPr>
+        <w:spacing w:after="0"/>
       </w:pPr>
     </w:p>
     <w:p>
@@ -3310,93 +3049,54 @@
         <w:outlineLvl w:val="0"/>
         <w:rPr>
           <w:b/>
-          <w:sz w:val="28"/>
-          <w:szCs w:val="24"/>
-        </w:rPr>
-      </w:pPr>
-      <w:bookmarkStart w:id="8" w:name="_Toc442347034"/>
-      <w:r>
-        <w:rPr>
-          <w:b/>
-          <w:sz w:val="28"/>
-          <w:szCs w:val="24"/>
-        </w:rPr>
-        <w:t xml:space="preserve">Step </w:t>
-      </w:r>
-      <w:r>
-        <w:rPr>
-          <w:b/>
-          <w:sz w:val="28"/>
-          <w:szCs w:val="24"/>
-        </w:rPr>
-        <w:t>5</w:t>
-      </w:r>
-      <w:r>
-        <w:rPr>
-          <w:b/>
-          <w:sz w:val="28"/>
-          <w:szCs w:val="24"/>
-        </w:rPr>
-        <w:t xml:space="preserve">: </w:t>
-      </w:r>
-      <w:r>
-        <w:rPr>
-          <w:b/>
-          <w:sz w:val="28"/>
-          <w:szCs w:val="24"/>
-        </w:rPr>
-        <w:t>Run FRAMBuilder</w:t>
+          <w:sz w:val="26"/>
+          <w:szCs w:val="26"/>
+        </w:rPr>
+      </w:pPr>
+      <w:bookmarkStart w:id="8" w:name="_Toc442353238"/>
+      <w:r>
+        <w:rPr>
+          <w:b/>
+          <w:sz w:val="26"/>
+          <w:szCs w:val="26"/>
+        </w:rPr>
+        <w:t>Step 5: Run FRAMBuilder</w:t>
       </w:r>
       <w:bookmarkEnd w:id="8"/>
     </w:p>
     <w:p>
       <w:pPr>
         <w:spacing w:after="0"/>
-        <w:rPr>
-          <w:sz w:val="24"/>
-          <w:szCs w:val="24"/>
-        </w:rPr>
-      </w:pPr>
-    </w:p>
-    <w:p>
-      <w:pPr>
-        <w:spacing w:after="0"/>
-        <w:rPr>
-          <w:sz w:val="24"/>
-          <w:szCs w:val="24"/>
-        </w:rPr>
-      </w:pPr>
-      <w:r>
-        <w:rPr>
-          <w:sz w:val="24"/>
-          <w:szCs w:val="24"/>
-        </w:rPr>
-        <w:t>Here, cover the options, etc…describe the mapping rules, etc.</w:t>
-      </w:r>
-      <w:r>
-        <w:rPr>
-          <w:sz w:val="24"/>
-          <w:szCs w:val="24"/>
-        </w:rPr>
+      </w:pPr>
+    </w:p>
+    <w:p>
+      <w:pPr>
+        <w:spacing w:after="0"/>
+      </w:pPr>
+      <w:r>
+        <w:t xml:space="preserve">Here, cover the options, etc…describe the mapping rules, </w:t>
+      </w:r>
+      <w:r>
+        <w:t xml:space="preserve">age assignments, time step assignments, </w:t>
+      </w:r>
+      <w:r>
+        <w:t>etc.</w:t>
+      </w:r>
+      <w:r>
         <w:t xml:space="preserve"> WEIGHTING!!!!</w:t>
       </w:r>
-    </w:p>
-    <w:p>
-      <w:pPr>
-        <w:spacing w:after="0"/>
-        <w:rPr>
-          <w:sz w:val="24"/>
-          <w:szCs w:val="24"/>
-        </w:rPr>
-      </w:pPr>
-    </w:p>
-    <w:p>
-      <w:pPr>
-        <w:spacing w:after="0"/>
-        <w:rPr>
-          <w:sz w:val="24"/>
-          <w:szCs w:val="24"/>
-        </w:rPr>
+      <w:r>
+        <w:t xml:space="preserve"> Process Log output warnings…</w:t>
+      </w:r>
+    </w:p>
+    <w:p>
+      <w:pPr>
+        <w:spacing w:after="0"/>
+      </w:pPr>
+    </w:p>
+    <w:p>
+      <w:pPr>
+        <w:spacing w:after="0"/>
       </w:pPr>
     </w:p>
     <w:p>
@@ -3410,86 +3110,42 @@
         <w:outlineLvl w:val="0"/>
         <w:rPr>
           <w:b/>
-          <w:sz w:val="28"/>
-          <w:szCs w:val="24"/>
-        </w:rPr>
-      </w:pPr>
-      <w:bookmarkStart w:id="9" w:name="_Toc442347035"/>
-      <w:r>
-        <w:rPr>
-          <w:b/>
-          <w:sz w:val="28"/>
-          <w:szCs w:val="24"/>
-        </w:rPr>
-        <w:t xml:space="preserve">Step </w:t>
-      </w:r>
-      <w:r>
-        <w:rPr>
-          <w:b/>
-          <w:sz w:val="28"/>
-          <w:szCs w:val="24"/>
-        </w:rPr>
-        <w:t>6</w:t>
-      </w:r>
-      <w:r>
-        <w:rPr>
-          <w:b/>
-          <w:sz w:val="28"/>
-          <w:szCs w:val="24"/>
-        </w:rPr>
-        <w:t xml:space="preserve">: </w:t>
-      </w:r>
-      <w:r>
-        <w:rPr>
-          <w:b/>
-          <w:sz w:val="28"/>
-          <w:szCs w:val="24"/>
-        </w:rPr>
-        <w:t>Export data</w:t>
+          <w:sz w:val="26"/>
+          <w:szCs w:val="26"/>
+        </w:rPr>
+      </w:pPr>
+      <w:bookmarkStart w:id="9" w:name="_Toc442353239"/>
+      <w:r>
+        <w:rPr>
+          <w:b/>
+          <w:sz w:val="26"/>
+          <w:szCs w:val="26"/>
+        </w:rPr>
+        <w:t>Step 6: Export data</w:t>
       </w:r>
       <w:bookmarkEnd w:id="9"/>
     </w:p>
     <w:p>
       <w:pPr>
         <w:spacing w:after="0"/>
-        <w:rPr>
-          <w:sz w:val="24"/>
-          <w:szCs w:val="24"/>
-        </w:rPr>
-      </w:pPr>
-    </w:p>
-    <w:p>
-      <w:pPr>
-        <w:spacing w:after="0"/>
-        <w:rPr>
-          <w:sz w:val="24"/>
-          <w:szCs w:val="24"/>
-        </w:rPr>
-      </w:pPr>
-      <w:r>
-        <w:rPr>
-          <w:sz w:val="24"/>
-          <w:szCs w:val="24"/>
-        </w:rPr>
+      </w:pPr>
+    </w:p>
+    <w:p>
+      <w:pPr>
+        <w:spacing w:after="0"/>
+      </w:pPr>
+      <w:r>
         <w:t>Sketch process, refer reader to CAS specs, etc. Troubleshooting</w:t>
       </w:r>
     </w:p>
     <w:p>
       <w:pPr>
         <w:spacing w:after="0"/>
-        <w:rPr>
-          <w:sz w:val="24"/>
-          <w:szCs w:val="24"/>
-        </w:rPr>
-      </w:pPr>
-    </w:p>
-    <w:p>
-      <w:pPr>
-        <w:spacing w:after="0"/>
-        <w:rPr>
-          <w:sz w:val="24"/>
-          <w:szCs w:val="24"/>
-        </w:rPr>
+      </w:pPr>
+    </w:p>
+    <w:p>
+      <w:pPr>
+        <w:spacing w:after="0"/>
       </w:pPr>
     </w:p>
     <w:p>
@@ -3503,24 +3159,24 @@
         <w:outlineLvl w:val="0"/>
         <w:rPr>
           <w:b/>
-          <w:sz w:val="28"/>
-          <w:szCs w:val="24"/>
-        </w:rPr>
-      </w:pPr>
-      <w:r>
-        <w:rPr>
-          <w:b/>
-          <w:sz w:val="28"/>
-          <w:szCs w:val="24"/>
+          <w:sz w:val="26"/>
+          <w:szCs w:val="26"/>
+        </w:rPr>
+      </w:pPr>
+      <w:r>
+        <w:rPr>
+          <w:b/>
+          <w:sz w:val="26"/>
+          <w:szCs w:val="26"/>
         </w:rPr>
         <w:t xml:space="preserve"> </w:t>
       </w:r>
-      <w:bookmarkStart w:id="10" w:name="_Toc442347036"/>
-      <w:r>
-        <w:rPr>
-          <w:b/>
-          <w:sz w:val="28"/>
-          <w:szCs w:val="24"/>
+      <w:bookmarkStart w:id="10" w:name="_Toc442353240"/>
+      <w:r>
+        <w:rPr>
+          <w:b/>
+          <w:sz w:val="26"/>
+          <w:szCs w:val="26"/>
         </w:rPr>
         <w:t>Other FRAMBuilder functions/features</w:t>
       </w:r>
@@ -3529,44 +3185,24 @@
     <w:p>
       <w:pPr>
         <w:spacing w:after="0"/>
-        <w:rPr>
-          <w:sz w:val="24"/>
-          <w:szCs w:val="24"/>
-        </w:rPr>
-      </w:pPr>
-    </w:p>
-    <w:p>
-      <w:pPr>
-        <w:spacing w:after="0"/>
-        <w:rPr>
-          <w:sz w:val="24"/>
-          <w:szCs w:val="24"/>
-        </w:rPr>
-      </w:pPr>
-      <w:r>
-        <w:rPr>
-          <w:sz w:val="24"/>
-          <w:szCs w:val="24"/>
-        </w:rPr>
+      </w:pPr>
+    </w:p>
+    <w:p>
+      <w:pPr>
+        <w:spacing w:after="0"/>
+      </w:pPr>
+      <w:r>
         <w:t>Preparing data for analyzing growth…</w:t>
       </w:r>
     </w:p>
     <w:p>
       <w:pPr>
         <w:spacing w:after="0"/>
-        <w:rPr>
-          <w:sz w:val="24"/>
-          <w:szCs w:val="24"/>
-        </w:rPr>
-      </w:pPr>
-    </w:p>
-    <w:p>
-      <w:pPr>
-        <w:spacing w:after="0"/>
-        <w:rPr>
-          <w:sz w:val="24"/>
-          <w:szCs w:val="24"/>
-        </w:rPr>
+      </w:pPr>
+    </w:p>
+    <w:p>
+      <w:pPr>
+        <w:spacing w:after="0"/>
       </w:pPr>
     </w:p>
     <w:p>
@@ -3580,24 +3216,24 @@
         <w:outlineLvl w:val="0"/>
         <w:rPr>
           <w:b/>
-          <w:sz w:val="28"/>
-          <w:szCs w:val="24"/>
-        </w:rPr>
-      </w:pPr>
-      <w:r>
-        <w:rPr>
-          <w:b/>
-          <w:sz w:val="28"/>
-          <w:szCs w:val="24"/>
+          <w:sz w:val="26"/>
+          <w:szCs w:val="26"/>
+        </w:rPr>
+      </w:pPr>
+      <w:r>
+        <w:rPr>
+          <w:b/>
+          <w:sz w:val="26"/>
+          <w:szCs w:val="26"/>
         </w:rPr>
         <w:t xml:space="preserve"> </w:t>
       </w:r>
-      <w:bookmarkStart w:id="11" w:name="_Toc442347037"/>
-      <w:r>
-        <w:rPr>
-          <w:b/>
-          <w:sz w:val="28"/>
-          <w:szCs w:val="24"/>
+      <w:bookmarkStart w:id="11" w:name="_Toc442353241"/>
+      <w:r>
+        <w:rPr>
+          <w:b/>
+          <w:sz w:val="26"/>
+          <w:szCs w:val="26"/>
         </w:rPr>
         <w:t>Limitations to FRAMBuilder and opportunities for enhancement</w:t>
       </w:r>
@@ -3606,44 +3242,24 @@
     <w:p>
       <w:pPr>
         <w:spacing w:after="0"/>
-        <w:rPr>
-          <w:sz w:val="24"/>
-          <w:szCs w:val="24"/>
-        </w:rPr>
-      </w:pPr>
-    </w:p>
-    <w:p>
-      <w:pPr>
-        <w:spacing w:after="0"/>
-        <w:rPr>
-          <w:sz w:val="24"/>
-          <w:szCs w:val="24"/>
-        </w:rPr>
-      </w:pPr>
-      <w:r>
-        <w:rPr>
-          <w:sz w:val="24"/>
-          <w:szCs w:val="24"/>
-        </w:rPr>
+      </w:pPr>
+    </w:p>
+    <w:p>
+      <w:pPr>
+        <w:spacing w:after="0"/>
+      </w:pPr>
+      <w:r>
         <w:t>Sketch process, refer reader to CAS specs, etc. Troubleshooting</w:t>
       </w:r>
     </w:p>
     <w:p>
       <w:pPr>
         <w:spacing w:after="0"/>
-        <w:rPr>
-          <w:sz w:val="24"/>
-          <w:szCs w:val="24"/>
-        </w:rPr>
-      </w:pPr>
-    </w:p>
-    <w:p>
-      <w:pPr>
-        <w:spacing w:after="0"/>
-        <w:rPr>
-          <w:sz w:val="24"/>
-          <w:szCs w:val="24"/>
-        </w:rPr>
+      </w:pPr>
+    </w:p>
+    <w:p>
+      <w:pPr>
+        <w:spacing w:after="0"/>
       </w:pPr>
     </w:p>
     <w:p>
@@ -3652,24 +3268,18 @@
         <w:outlineLvl w:val="0"/>
         <w:rPr>
           <w:b/>
-          <w:sz w:val="28"/>
-          <w:szCs w:val="24"/>
-        </w:rPr>
-      </w:pPr>
-      <w:bookmarkStart w:id="12" w:name="_Toc442347038"/>
-      <w:r>
-        <w:rPr>
-          <w:b/>
-          <w:sz w:val="28"/>
-          <w:szCs w:val="24"/>
+        </w:rPr>
+      </w:pPr>
+      <w:bookmarkStart w:id="12" w:name="_Toc442353242"/>
+      <w:r>
+        <w:rPr>
+          <w:b/>
         </w:rPr>
         <w:t xml:space="preserve">Appendix A. Notes and exceptions for </w:t>
       </w:r>
       <w:r>
         <w:rPr>
           <w:b/>
-          <w:sz w:val="28"/>
-          <w:szCs w:val="24"/>
         </w:rPr>
         <w:t>specific stock processing</w:t>
       </w:r>
@@ -3678,44 +3288,24 @@
     <w:p>
       <w:pPr>
         <w:spacing w:after="0"/>
-        <w:rPr>
-          <w:sz w:val="24"/>
-          <w:szCs w:val="24"/>
-        </w:rPr>
-      </w:pPr>
-    </w:p>
-    <w:p>
-      <w:pPr>
-        <w:spacing w:after="0"/>
-        <w:rPr>
-          <w:sz w:val="24"/>
-          <w:szCs w:val="24"/>
-        </w:rPr>
-      </w:pPr>
-      <w:r>
-        <w:rPr>
-          <w:sz w:val="24"/>
-          <w:szCs w:val="24"/>
-        </w:rPr>
+      </w:pPr>
+    </w:p>
+    <w:p>
+      <w:pPr>
+        <w:spacing w:after="0"/>
+      </w:pPr>
+      <w:r>
         <w:t>e.g., ageing up by one year Willamette and CKL spring Chinook…origin is in the old FRAMBuilder program (Kurt Reidinger)</w:t>
       </w:r>
     </w:p>
     <w:p>
       <w:pPr>
         <w:spacing w:after="0"/>
-        <w:rPr>
-          <w:sz w:val="24"/>
-          <w:szCs w:val="24"/>
-        </w:rPr>
-      </w:pPr>
-    </w:p>
-    <w:p>
-      <w:pPr>
-        <w:spacing w:after="0"/>
-        <w:rPr>
-          <w:sz w:val="24"/>
-          <w:szCs w:val="24"/>
-        </w:rPr>
+      </w:pPr>
+    </w:p>
+    <w:p>
+      <w:pPr>
+        <w:spacing w:after="0"/>
       </w:pPr>
     </w:p>
     <w:p>
@@ -3724,32 +3314,24 @@
         <w:outlineLvl w:val="0"/>
         <w:rPr>
           <w:b/>
-          <w:sz w:val="28"/>
-          <w:szCs w:val="24"/>
-        </w:rPr>
-      </w:pPr>
-      <w:bookmarkStart w:id="13" w:name="_Toc442347039"/>
-      <w:r>
-        <w:rPr>
-          <w:b/>
-          <w:sz w:val="28"/>
-          <w:szCs w:val="24"/>
+        </w:rPr>
+      </w:pPr>
+      <w:bookmarkStart w:id="13" w:name="_Toc442353243"/>
+      <w:r>
+        <w:rPr>
+          <w:b/>
         </w:rPr>
         <w:t xml:space="preserve">Appendix B. </w:t>
       </w:r>
       <w:r>
         <w:rPr>
           <w:b/>
-          <w:sz w:val="28"/>
-          <w:szCs w:val="24"/>
         </w:rPr>
         <w:t xml:space="preserve">Overview of the </w:t>
       </w:r>
       <w:r>
         <w:rPr>
           <w:b/>
-          <w:sz w:val="28"/>
-          <w:szCs w:val="24"/>
         </w:rPr>
         <w:t>FRAM-modified CAS database</w:t>
       </w:r>
@@ -3758,25 +3340,13 @@
     <w:p>
       <w:pPr>
         <w:spacing w:after="0"/>
-        <w:rPr>
-          <w:sz w:val="24"/>
-          <w:szCs w:val="24"/>
-        </w:rPr>
-      </w:pPr>
-    </w:p>
-    <w:p>
-      <w:pPr>
-        <w:spacing w:after="0"/>
-        <w:rPr>
-          <w:sz w:val="24"/>
-          <w:szCs w:val="24"/>
-        </w:rPr>
-      </w:pPr>
-      <w:r>
-        <w:rPr>
-          <w:sz w:val="24"/>
-          <w:szCs w:val="24"/>
-        </w:rPr>
+      </w:pPr>
+    </w:p>
+    <w:p>
+      <w:pPr>
+        <w:spacing w:after="0"/>
+      </w:pPr>
+      <w:r>
         <w:t>Sketch process, refer reader to CAS specs, etc. Troubleshooting</w:t>
       </w:r>
     </w:p>
@@ -3838,6 +3408,34 @@
       </w:r>
     </w:p>
   </w:footnote>
+  <w:footnote w:id="1">
+    <w:p>
+      <w:pPr>
+        <w:pStyle w:val="FootnoteText"/>
+      </w:pPr>
+      <w:r>
+        <w:rPr>
+          <w:rStyle w:val="FootnoteReference"/>
+        </w:rPr>
+        <w:footnoteRef/>
+      </w:r>
+      <w:r>
+        <w:t xml:space="preserve"> The FRAM-CAS fishery crosswalk adheres strictly to </w:t>
+      </w:r>
+      <w:r>
+        <w:t xml:space="preserve">the CTC’s ‘fine scale’ fishery strata from </w:t>
+      </w:r>
+      <w:r>
+        <w:t>2013;</w:t>
+      </w:r>
+      <w:r>
+        <w:t xml:space="preserve"> any attempt to create an updated FRAM-CAS database will require an updated FRAM to CTC crosswalk (database table ‘FRAM_Fishery’.</w:t>
+      </w:r>
+      <w:r>
+        <w:t xml:space="preserve"> </w:t>
+      </w:r>
+    </w:p>
+  </w:footnote>
 </w:footnotes>
 </file>
 
@@ -6580,6 +6178,95 @@
     </w:lvl>
   </w:abstractNum>
   <w:abstractNum w:abstractNumId="24" w15:restartNumberingAfterBreak="0">
+    <w:nsid w:val="7D6C76E0"/>
+    <w:multiLevelType w:val="hybridMultilevel"/>
+    <w:tmpl w:val="E332ABA6"/>
+    <w:lvl w:ilvl="0" w:tplc="04090011">
+      <w:start w:val="1"/>
+      <w:numFmt w:val="decimal"/>
+      <w:lvlText w:val="%1)"/>
+      <w:lvlJc w:val="left"/>
+      <w:pPr>
+        <w:ind w:left="720" w:hanging="360"/>
+      </w:pPr>
+      <w:rPr>
+        <w:rFonts w:hint="default"/>
+      </w:rPr>
+    </w:lvl>
+    <w:lvl w:ilvl="1" w:tplc="04090019" w:tentative="1">
+      <w:start w:val="1"/>
+      <w:numFmt w:val="lowerLetter"/>
+      <w:lvlText w:val="%2."/>
+      <w:lvlJc w:val="left"/>
+      <w:pPr>
+        <w:ind w:left="1440" w:hanging="360"/>
+      </w:pPr>
+    </w:lvl>
+    <w:lvl w:ilvl="2" w:tplc="0409001B" w:tentative="1">
+      <w:start w:val="1"/>
+      <w:numFmt w:val="lowerRoman"/>
+      <w:lvlText w:val="%3."/>
+      <w:lvlJc w:val="right"/>
+      <w:pPr>
+        <w:ind w:left="2160" w:hanging="180"/>
+      </w:pPr>
+    </w:lvl>
+    <w:lvl w:ilvl="3" w:tplc="0409000F" w:tentative="1">
+      <w:start w:val="1"/>
+      <w:numFmt w:val="decimal"/>
+      <w:lvlText w:val="%4."/>
+      <w:lvlJc w:val="left"/>
+      <w:pPr>
+        <w:ind w:left="2880" w:hanging="360"/>
+      </w:pPr>
+    </w:lvl>
+    <w:lvl w:ilvl="4" w:tplc="04090019" w:tentative="1">
+      <w:start w:val="1"/>
+      <w:numFmt w:val="lowerLetter"/>
+      <w:lvlText w:val="%5."/>
+      <w:lvlJc w:val="left"/>
+      <w:pPr>
+        <w:ind w:left="3600" w:hanging="360"/>
+      </w:pPr>
+    </w:lvl>
+    <w:lvl w:ilvl="5" w:tplc="0409001B" w:tentative="1">
+      <w:start w:val="1"/>
+      <w:numFmt w:val="lowerRoman"/>
+      <w:lvlText w:val="%6."/>
+      <w:lvlJc w:val="right"/>
+      <w:pPr>
+        <w:ind w:left="4320" w:hanging="180"/>
+      </w:pPr>
+    </w:lvl>
+    <w:lvl w:ilvl="6" w:tplc="0409000F" w:tentative="1">
+      <w:start w:val="1"/>
+      <w:numFmt w:val="decimal"/>
+      <w:lvlText w:val="%7."/>
+      <w:lvlJc w:val="left"/>
+      <w:pPr>
+        <w:ind w:left="5040" w:hanging="360"/>
+      </w:pPr>
+    </w:lvl>
+    <w:lvl w:ilvl="7" w:tplc="04090019" w:tentative="1">
+      <w:start w:val="1"/>
+      <w:numFmt w:val="lowerLetter"/>
+      <w:lvlText w:val="%8."/>
+      <w:lvlJc w:val="left"/>
+      <w:pPr>
+        <w:ind w:left="5760" w:hanging="360"/>
+      </w:pPr>
+    </w:lvl>
+    <w:lvl w:ilvl="8" w:tplc="0409001B" w:tentative="1">
+      <w:start w:val="1"/>
+      <w:numFmt w:val="lowerRoman"/>
+      <w:lvlText w:val="%9."/>
+      <w:lvlJc w:val="right"/>
+      <w:pPr>
+        <w:ind w:left="6480" w:hanging="180"/>
+      </w:pPr>
+    </w:lvl>
+  </w:abstractNum>
+  <w:abstractNum w:abstractNumId="25" w15:restartNumberingAfterBreak="0">
     <w:nsid w:val="7EC1154C"/>
     <w:multiLevelType w:val="multilevel"/>
     <w:tmpl w:val="07941014"/>
@@ -6770,10 +6457,13 @@
     <w:abstractNumId w:val="7"/>
   </w:num>
   <w:num w:numId="24">
-    <w:abstractNumId w:val="24"/>
+    <w:abstractNumId w:val="25"/>
   </w:num>
   <w:num w:numId="25">
     <w:abstractNumId w:val="6"/>
+  </w:num>
+  <w:num w:numId="26">
+    <w:abstractNumId w:val="24"/>
   </w:num>
 </w:numbering>
 </file>
@@ -7220,6 +6910,29 @@
       <w:szCs w:val="26"/>
     </w:rPr>
   </w:style>
+  <w:style w:type="paragraph" w:styleId="Heading4">
+    <w:name w:val="heading 4"/>
+    <w:basedOn w:val="Normal"/>
+    <w:next w:val="Normal"/>
+    <w:link w:val="Heading4Char"/>
+    <w:uiPriority w:val="9"/>
+    <w:semiHidden/>
+    <w:unhideWhenUsed/>
+    <w:qFormat/>
+    <w:rsid w:val="00F7696E"/>
+    <w:pPr>
+      <w:keepNext/>
+      <w:keepLines/>
+      <w:spacing w:before="40" w:after="0"/>
+      <w:outlineLvl w:val="3"/>
+    </w:pPr>
+    <w:rPr>
+      <w:rFonts w:asciiTheme="majorHAnsi" w:eastAsiaTheme="majorEastAsia" w:hAnsiTheme="majorHAnsi" w:cstheme="majorBidi"/>
+      <w:i/>
+      <w:iCs/>
+      <w:color w:val="365F91" w:themeColor="accent1" w:themeShade="BF"/>
+    </w:rPr>
+  </w:style>
   <w:style w:type="character" w:default="1" w:styleId="DefaultParagraphFont">
     <w:name w:val="Default Paragraph Font"/>
     <w:uiPriority w:val="1"/>
@@ -7329,7 +7042,6 @@
     <w:basedOn w:val="Heading1"/>
     <w:next w:val="Normal"/>
     <w:uiPriority w:val="39"/>
-    <w:semiHidden/>
     <w:unhideWhenUsed/>
     <w:qFormat/>
     <w:rsid w:val="00922515"/>
@@ -7481,6 +7193,105 @@
       <w:rFonts w:ascii="Times New Roman" w:eastAsia="Times New Roman" w:hAnsi="Times New Roman" w:cs="Times New Roman"/>
       <w:sz w:val="24"/>
       <w:szCs w:val="24"/>
+    </w:rPr>
+  </w:style>
+  <w:style w:type="paragraph" w:styleId="Subtitle">
+    <w:name w:val="Subtitle"/>
+    <w:basedOn w:val="Normal"/>
+    <w:next w:val="Normal"/>
+    <w:link w:val="SubtitleChar"/>
+    <w:uiPriority w:val="11"/>
+    <w:qFormat/>
+    <w:rsid w:val="009C4892"/>
+    <w:pPr>
+      <w:numPr>
+        <w:ilvl w:val="1"/>
+      </w:numPr>
+      <w:spacing w:after="160"/>
+    </w:pPr>
+    <w:rPr>
+      <w:color w:val="5A5A5A" w:themeColor="text1" w:themeTint="A5"/>
+      <w:spacing w:val="15"/>
+    </w:rPr>
+  </w:style>
+  <w:style w:type="character" w:customStyle="1" w:styleId="SubtitleChar">
+    <w:name w:val="Subtitle Char"/>
+    <w:basedOn w:val="DefaultParagraphFont"/>
+    <w:link w:val="Subtitle"/>
+    <w:uiPriority w:val="11"/>
+    <w:rsid w:val="009C4892"/>
+    <w:rPr>
+      <w:color w:val="5A5A5A" w:themeColor="text1" w:themeTint="A5"/>
+      <w:spacing w:val="15"/>
+    </w:rPr>
+  </w:style>
+  <w:style w:type="paragraph" w:styleId="TOC3">
+    <w:name w:val="toc 3"/>
+    <w:basedOn w:val="Normal"/>
+    <w:next w:val="Normal"/>
+    <w:autoRedefine/>
+    <w:uiPriority w:val="39"/>
+    <w:unhideWhenUsed/>
+    <w:rsid w:val="00D05DDB"/>
+    <w:pPr>
+      <w:spacing w:after="100" w:line="259" w:lineRule="auto"/>
+      <w:ind w:left="440"/>
+    </w:pPr>
+    <w:rPr>
+      <w:rFonts w:cs="Times New Roman"/>
+    </w:rPr>
+  </w:style>
+  <w:style w:type="character" w:customStyle="1" w:styleId="Heading4Char">
+    <w:name w:val="Heading 4 Char"/>
+    <w:basedOn w:val="DefaultParagraphFont"/>
+    <w:link w:val="Heading4"/>
+    <w:uiPriority w:val="9"/>
+    <w:semiHidden/>
+    <w:rsid w:val="00F7696E"/>
+    <w:rPr>
+      <w:rFonts w:asciiTheme="majorHAnsi" w:eastAsiaTheme="majorEastAsia" w:hAnsiTheme="majorHAnsi" w:cstheme="majorBidi"/>
+      <w:i/>
+      <w:iCs/>
+      <w:color w:val="365F91" w:themeColor="accent1" w:themeShade="BF"/>
+    </w:rPr>
+  </w:style>
+  <w:style w:type="paragraph" w:styleId="FootnoteText">
+    <w:name w:val="footnote text"/>
+    <w:basedOn w:val="Normal"/>
+    <w:link w:val="FootnoteTextChar"/>
+    <w:uiPriority w:val="99"/>
+    <w:semiHidden/>
+    <w:unhideWhenUsed/>
+    <w:rsid w:val="006B74CA"/>
+    <w:pPr>
+      <w:spacing w:after="0" w:line="240" w:lineRule="auto"/>
+    </w:pPr>
+    <w:rPr>
+      <w:sz w:val="20"/>
+      <w:szCs w:val="20"/>
+    </w:rPr>
+  </w:style>
+  <w:style w:type="character" w:customStyle="1" w:styleId="FootnoteTextChar">
+    <w:name w:val="Footnote Text Char"/>
+    <w:basedOn w:val="DefaultParagraphFont"/>
+    <w:link w:val="FootnoteText"/>
+    <w:uiPriority w:val="99"/>
+    <w:semiHidden/>
+    <w:rsid w:val="006B74CA"/>
+    <w:rPr>
+      <w:sz w:val="20"/>
+      <w:szCs w:val="20"/>
+    </w:rPr>
+  </w:style>
+  <w:style w:type="character" w:styleId="FootnoteReference">
+    <w:name w:val="footnote reference"/>
+    <w:basedOn w:val="DefaultParagraphFont"/>
+    <w:uiPriority w:val="99"/>
+    <w:semiHidden/>
+    <w:unhideWhenUsed/>
+    <w:rsid w:val="006B74CA"/>
+    <w:rPr>
+      <w:vertAlign w:val="superscript"/>
     </w:rPr>
   </w:style>
 </w:styles>
@@ -7793,7 +7604,7 @@
 </file>
 
 <file path=customXml/itemProps2.xml><?xml version="1.0" encoding="utf-8"?>
-<ds:datastoreItem xmlns:ds="http://schemas.openxmlformats.org/officeDocument/2006/customXml" ds:itemID="{25266C45-2A37-4599-8F64-D873AB04831A}">
+<ds:datastoreItem xmlns:ds="http://schemas.openxmlformats.org/officeDocument/2006/customXml" ds:itemID="{0D818A06-F1E7-4A0A-99A9-839DA0F43B05}">
   <ds:schemaRefs>
     <ds:schemaRef ds:uri="http://schemas.openxmlformats.org/officeDocument/2006/bibliography"/>
   </ds:schemaRefs>

</xml_diff>